<commit_message>
v08 - atualização do ficheiro de organização de ideias
</commit_message>
<xml_diff>
--- a/doc/organizacao_ideias/organizacao_ideias_v1.docx
+++ b/doc/organizacao_ideias/organizacao_ideias_v1.docx
@@ -23,61 +23,48 @@
         <w:t>No fundo, o que se pretende, é realizar processamento</w:t>
       </w:r>
       <w:r>
-        <w:t xml:space="preserve"> offline</w:t>
-      </w:r>
-      <w:r>
-        <w:t xml:space="preserve"> sobre áudio</w:t>
-      </w:r>
-      <w:r>
-        <w:t xml:space="preserve">s com batidas de bola e identificar em que instantes temporais estas ocorrem. </w:t>
-      </w:r>
-      <w:r>
-        <w:t>Para esse efeito, é necessário</w:t>
-      </w:r>
-      <w:r>
-        <w:t xml:space="preserve"> numa fase inicial,</w:t>
-      </w:r>
-      <w:r>
-        <w:t xml:space="preserve"> criar um </w:t>
-      </w:r>
-      <w:proofErr w:type="spellStart"/>
+        <w:t xml:space="preserve"> </w:t>
+      </w:r>
       <w:r>
         <w:rPr>
           <w:i/>
           <w:iCs/>
         </w:rPr>
-        <w:t>dataset</w:t>
-      </w:r>
-      <w:proofErr w:type="spellEnd"/>
+        <w:t>offline</w:t>
+      </w:r>
+      <w:r>
+        <w:t xml:space="preserve"> sobre áudio</w:t>
+      </w:r>
+      <w:r>
+        <w:t xml:space="preserve">s com batidas de bola e identificar em que instantes temporais estas ocorrem. </w:t>
+      </w:r>
+      <w:r>
+        <w:t>Para esse efeito, é necessário</w:t>
+      </w:r>
+      <w:r>
+        <w:t xml:space="preserve"> numa fase inicial,</w:t>
+      </w:r>
+      <w:r>
+        <w:t xml:space="preserve"> criar um </w:t>
+      </w:r>
+      <w:proofErr w:type="spellStart"/>
       <w:r>
         <w:rPr>
           <w:i/>
           <w:iCs/>
         </w:rPr>
-        <w:t xml:space="preserve">. </w:t>
-      </w:r>
-      <w:r>
-        <w:t xml:space="preserve">O </w:t>
-      </w:r>
-      <w:proofErr w:type="spellStart"/>
+        <w:t>dataset</w:t>
+      </w:r>
+      <w:proofErr w:type="spellEnd"/>
       <w:r>
         <w:rPr>
           <w:i/>
           <w:iCs/>
         </w:rPr>
-        <w:t>dataset</w:t>
-      </w:r>
-      <w:proofErr w:type="spellEnd"/>
-      <w:r>
-        <w:t xml:space="preserve"> em questão corresponde a um conjunto de dados com padrões identificativos de batidas de bola.</w:t>
-      </w:r>
-      <w:r>
-        <w:t xml:space="preserve"> </w:t>
-      </w:r>
-    </w:p>
-    <w:p>
-      <w:r>
-        <w:t xml:space="preserve">Em geral, um </w:t>
+        <w:t xml:space="preserve">. </w:t>
+      </w:r>
+      <w:r>
+        <w:t xml:space="preserve">O </w:t>
       </w:r>
       <w:proofErr w:type="spellStart"/>
       <w:r>
@@ -89,58 +76,140 @@
       </w:r>
       <w:proofErr w:type="spellEnd"/>
       <w:r>
-        <w:t xml:space="preserve"> é constituído por um vetor de características e </w:t>
-      </w:r>
-      <w:r>
-        <w:t>o</w:t>
-      </w:r>
-      <w:r>
-        <w:t xml:space="preserve"> vetor de classes correspondente. </w:t>
-      </w:r>
-      <w:r>
-        <w:t>Considerando um vetor de características</w:t>
+        <w:t xml:space="preserve"> em questão</w:t>
       </w:r>
       <w:r>
         <w:t>,</w:t>
       </w:r>
       <w:r>
+        <w:t xml:space="preserve"> corresponde a um conjunto de dados com padrões identificativos de batidas de bola.</w:t>
+      </w:r>
+      <w:r>
         <w:t xml:space="preserve"> </w:t>
       </w:r>
+    </w:p>
+    <w:p>
+      <w:r>
+        <w:t xml:space="preserve">Em geral, um </w:t>
+      </w:r>
+      <w:proofErr w:type="spellStart"/>
       <w:r>
         <w:rPr>
           <w:i/>
           <w:iCs/>
         </w:rPr>
-        <w:t>X</w:t>
-      </w:r>
-      <w:r>
-        <w:t>,</w:t>
-      </w:r>
-      <w:r>
-        <w:t xml:space="preserve"> e o vetor de classes correspondente,</w:t>
-      </w:r>
-      <w:r>
-        <w:t xml:space="preserve"> </w:t>
-      </w:r>
+        <w:t>dataset</w:t>
+      </w:r>
+      <w:proofErr w:type="spellEnd"/>
+      <w:r>
+        <w:t xml:space="preserve"> é um conjunto de dados representados como uma tabela composta por colunas e linhas. Cada linha constituinte do </w:t>
+      </w:r>
+      <w:proofErr w:type="spellStart"/>
       <w:r>
         <w:rPr>
           <w:i/>
           <w:iCs/>
         </w:rPr>
-        <w:t>y</w:t>
-      </w:r>
-      <w:r>
-        <w:t>,</w:t>
-      </w:r>
-      <w:r>
-        <w:t xml:space="preserve"> o problema de classificação em questão, tem como objetivo obter a função </w:t>
-      </w:r>
+        <w:t>dataset</w:t>
+      </w:r>
+      <w:proofErr w:type="spellEnd"/>
+      <w:r>
+        <w:t xml:space="preserve"> designa-se por exemplo</w:t>
+      </w:r>
+      <w:r>
+        <w:t xml:space="preserve"> ou instância</w:t>
+      </w:r>
+      <w:r>
+        <w:t xml:space="preserve">. Considerando ainda um determinado exemplo do </w:t>
+      </w:r>
+      <w:proofErr w:type="spellStart"/>
       <w:r>
         <w:rPr>
           <w:i/>
           <w:iCs/>
         </w:rPr>
+        <w:t>dataset</w:t>
+      </w:r>
+      <w:proofErr w:type="spellEnd"/>
+      <w:r>
+        <w:t>, uma das colunas representa a classe desse exemplo, ao passo que as restantes colunas representam as características (“</w:t>
+      </w:r>
+      <w:proofErr w:type="spellStart"/>
+      <w:r>
+        <w:rPr>
+          <w:i/>
+          <w:iCs/>
+        </w:rPr>
+        <w:t>features</w:t>
+      </w:r>
+      <w:proofErr w:type="spellEnd"/>
+      <w:r>
+        <w:t>”).</w:t>
+      </w:r>
+      <w:r>
+        <w:t xml:space="preserve"> </w:t>
+      </w:r>
+    </w:p>
+    <w:p>
+      <w:r>
+        <w:t>Neste sentido, c</w:t>
+      </w:r>
+      <w:r>
+        <w:t>onsiderando um vetor de características</w:t>
+      </w:r>
+      <w:r>
+        <w:t>,</w:t>
+      </w:r>
+      <w:r>
+        <w:t xml:space="preserve"> </w:t>
+      </w:r>
+      <w:r>
+        <w:rPr>
+          <w:i/>
+          <w:iCs/>
+        </w:rPr>
+        <w:t>X</w:t>
+      </w:r>
+      <w:r>
+        <w:t>,</w:t>
+      </w:r>
+      <w:r>
+        <w:t xml:space="preserve"> e o vetor de </w:t>
+      </w:r>
+      <w:r>
+        <w:t xml:space="preserve">valores de </w:t>
+      </w:r>
+      <w:r>
+        <w:t>classes correspondente,</w:t>
+      </w:r>
+      <w:r>
+        <w:t xml:space="preserve"> </w:t>
+      </w:r>
+      <w:r>
+        <w:rPr>
+          <w:i/>
+          <w:iCs/>
+        </w:rPr>
+        <w:t>y</w:t>
+      </w:r>
+      <w:r>
+        <w:t>,</w:t>
+      </w:r>
+      <w:r>
+        <w:t xml:space="preserve"> o problema de classificação em questão, tem como objetivo obter a função</w:t>
+      </w:r>
+      <w:r>
+        <w:t xml:space="preserve">, </w:t>
+      </w:r>
+      <w:r>
+        <w:rPr>
+          <w:i/>
+          <w:iCs/>
+        </w:rPr>
         <w:t>f</w:t>
+      </w:r>
+      <w:r>
+        <w:t>,</w:t>
       </w:r>
       <w:r>
         <w:t xml:space="preserve"> tal que:</w:t>
@@ -266,17 +335,299 @@
         <w:t>, que constitui uma forma de permitir que o primeiro seja capaz de reconhecer as batidas de bola.</w:t>
       </w:r>
     </w:p>
-    <w:p>
-      <w:r>
-        <w:t>(Descrever aqui as características e as classes)</w:t>
-      </w:r>
-    </w:p>
+    <w:p/>
     <w:p/>
     <w:p>
       <w:pPr>
         <w:pStyle w:val="Ttulo1"/>
       </w:pPr>
       <w:r>
+        <w:t>Características a considerar</w:t>
+      </w:r>
+    </w:p>
+    <w:p/>
+    <w:p>
+      <w:r>
+        <w:t>Tal como referido anteriormente as características permitirão identificar os padrões identificativos de batidas de bola.</w:t>
+      </w:r>
+      <w:r>
+        <w:t xml:space="preserve"> Neste projeto, as características </w:t>
+      </w:r>
+      <w:r>
+        <w:t xml:space="preserve">a considerar </w:t>
+      </w:r>
+      <w:r>
+        <w:t xml:space="preserve">para identificar as batidas de bola são o </w:t>
+      </w:r>
+      <w:proofErr w:type="spellStart"/>
+      <w:r>
+        <w:rPr>
+          <w:i/>
+          <w:iCs/>
+        </w:rPr>
+        <w:t>Onset</w:t>
+      </w:r>
+      <w:proofErr w:type="spellEnd"/>
+      <w:r>
+        <w:t xml:space="preserve"> e o RMS.</w:t>
+      </w:r>
+    </w:p>
+    <w:p>
+      <w:r>
+        <w:t xml:space="preserve">A característica </w:t>
+      </w:r>
+      <w:proofErr w:type="spellStart"/>
+      <w:r>
+        <w:rPr>
+          <w:i/>
+          <w:iCs/>
+        </w:rPr>
+        <w:t>Onset</w:t>
+      </w:r>
+      <w:proofErr w:type="spellEnd"/>
+      <w:r>
+        <w:t xml:space="preserve"> divide-se em duas</w:t>
+      </w:r>
+      <w:r>
+        <w:t xml:space="preserve">: </w:t>
+      </w:r>
+      <w:proofErr w:type="spellStart"/>
+      <w:r>
+        <w:rPr>
+          <w:i/>
+          <w:iCs/>
+        </w:rPr>
+        <w:t>Onset</w:t>
+      </w:r>
+      <w:proofErr w:type="spellEnd"/>
+      <w:r>
+        <w:rPr>
+          <w:i/>
+          <w:iCs/>
+        </w:rPr>
+        <w:t xml:space="preserve"> </w:t>
+      </w:r>
+      <w:proofErr w:type="spellStart"/>
+      <w:r>
+        <w:rPr>
+          <w:i/>
+          <w:iCs/>
+        </w:rPr>
+        <w:t>detect</w:t>
+      </w:r>
+      <w:proofErr w:type="spellEnd"/>
+      <w:r>
+        <w:t xml:space="preserve"> e </w:t>
+      </w:r>
+      <w:proofErr w:type="spellStart"/>
+      <w:r>
+        <w:rPr>
+          <w:i/>
+          <w:iCs/>
+        </w:rPr>
+        <w:t>Onset</w:t>
+      </w:r>
+      <w:proofErr w:type="spellEnd"/>
+      <w:r>
+        <w:rPr>
+          <w:i/>
+          <w:iCs/>
+        </w:rPr>
+        <w:t xml:space="preserve"> </w:t>
+      </w:r>
+      <w:proofErr w:type="spellStart"/>
+      <w:r>
+        <w:rPr>
+          <w:i/>
+          <w:iCs/>
+        </w:rPr>
+        <w:t>strength</w:t>
+      </w:r>
+      <w:proofErr w:type="spellEnd"/>
+      <w:r>
+        <w:t xml:space="preserve"> (</w:t>
+      </w:r>
+      <w:proofErr w:type="spellStart"/>
+      <w:r>
+        <w:rPr>
+          <w:i/>
+          <w:iCs/>
+        </w:rPr>
+        <w:t>Spectral</w:t>
+      </w:r>
+      <w:proofErr w:type="spellEnd"/>
+      <w:r>
+        <w:rPr>
+          <w:i/>
+          <w:iCs/>
+        </w:rPr>
+        <w:t xml:space="preserve"> Flux</w:t>
+      </w:r>
+      <w:r>
+        <w:t>).</w:t>
+      </w:r>
+      <w:r>
+        <w:t xml:space="preserve"> </w:t>
+      </w:r>
+      <w:r>
+        <w:t xml:space="preserve">O primeiro </w:t>
+      </w:r>
+      <w:proofErr w:type="spellStart"/>
+      <w:r>
+        <w:rPr>
+          <w:i/>
+          <w:iCs/>
+        </w:rPr>
+        <w:t>onset</w:t>
+      </w:r>
+      <w:proofErr w:type="spellEnd"/>
+      <w:r>
+        <w:t xml:space="preserve"> corresponde</w:t>
+      </w:r>
+      <w:r>
+        <w:t xml:space="preserve"> à </w:t>
+      </w:r>
+      <w:r>
+        <w:t>identificação do início de um determinado áudio ou nota musical</w:t>
+      </w:r>
+      <w:r>
+        <w:t xml:space="preserve"> e pode ser </w:t>
+      </w:r>
+      <w:r>
+        <w:t>utilizado na deteção de picos que ocorram numa determina</w:t>
+      </w:r>
+      <w:r>
+        <w:t>da onda.</w:t>
+      </w:r>
+      <w:r>
+        <w:t xml:space="preserve"> </w:t>
+      </w:r>
+      <w:r>
+        <w:t xml:space="preserve">Já o segundo </w:t>
+      </w:r>
+      <w:proofErr w:type="spellStart"/>
+      <w:r>
+        <w:rPr>
+          <w:i/>
+          <w:iCs/>
+        </w:rPr>
+        <w:t>onset</w:t>
+      </w:r>
+      <w:proofErr w:type="spellEnd"/>
+      <w:r>
+        <w:t xml:space="preserve"> corresponde à </w:t>
+      </w:r>
+      <w:r>
+        <w:t xml:space="preserve">deteção de variações de energia entre </w:t>
+      </w:r>
+      <w:proofErr w:type="spellStart"/>
+      <w:r>
+        <w:rPr>
+          <w:i/>
+          <w:iCs/>
+        </w:rPr>
+        <w:t>frames</w:t>
+      </w:r>
+      <w:proofErr w:type="spellEnd"/>
+      <w:r>
+        <w:t xml:space="preserve"> consecutivas</w:t>
+      </w:r>
+      <w:r>
+        <w:t xml:space="preserve"> numa onda</w:t>
+      </w:r>
+      <w:r>
+        <w:t xml:space="preserve">, o que pode ser útil na deteção de tipos de sons específicos, como é o caso de sons impulsivos. Os sons impulsivos </w:t>
+      </w:r>
+      <w:r>
+        <w:t>são caracterizados por tere</w:t>
+      </w:r>
+      <w:r>
+        <w:t xml:space="preserve">m bastante </w:t>
+      </w:r>
+      <w:r>
+        <w:lastRenderedPageBreak/>
+        <w:t>energia no início. Ao longo do tempo</w:t>
+      </w:r>
+      <w:r>
+        <w:t>,</w:t>
+      </w:r>
+      <w:r>
+        <w:t xml:space="preserve"> estes </w:t>
+      </w:r>
+      <w:r>
+        <w:t>sons sofrem um decaimento em termos de energia.</w:t>
+      </w:r>
+      <w:r>
+        <w:t xml:space="preserve"> </w:t>
+      </w:r>
+      <w:r>
+        <w:t>Um exemplo de um som impulsivo, é uma batida de bola.</w:t>
+      </w:r>
+    </w:p>
+    <w:p/>
+    <w:p>
+      <w:r>
+        <w:rPr>
+          <w:highlight w:val="yellow"/>
+        </w:rPr>
+        <w:t xml:space="preserve">(Colocar aqui uma imagem representativa dos </w:t>
+      </w:r>
+      <w:proofErr w:type="spellStart"/>
+      <w:r>
+        <w:rPr>
+          <w:highlight w:val="yellow"/>
+        </w:rPr>
+        <w:t>onsets</w:t>
+      </w:r>
+      <w:proofErr w:type="spellEnd"/>
+      <w:r>
+        <w:rPr>
+          <w:highlight w:val="yellow"/>
+        </w:rPr>
+        <w:t>)</w:t>
+      </w:r>
+    </w:p>
+    <w:p/>
+    <w:p>
+      <w:r>
+        <w:t xml:space="preserve">O RMS permite obter uma representação da </w:t>
+      </w:r>
+      <w:r>
+        <w:t>energia de uma onda ao longo do tempo</w:t>
+      </w:r>
+      <w:r>
+        <w:t xml:space="preserve">. </w:t>
+      </w:r>
+    </w:p>
+    <w:p/>
+    <w:p>
+      <w:r>
+        <w:rPr>
+          <w:highlight w:val="yellow"/>
+        </w:rPr>
+        <w:t>(Colocar aqui uma imagem representativa do</w:t>
+      </w:r>
+      <w:r>
+        <w:rPr>
+          <w:highlight w:val="yellow"/>
+        </w:rPr>
+        <w:t xml:space="preserve"> RMS</w:t>
+      </w:r>
+      <w:r>
+        <w:rPr>
+          <w:highlight w:val="yellow"/>
+        </w:rPr>
+        <w:t>)</w:t>
+      </w:r>
+    </w:p>
+    <w:p/>
+    <w:p/>
+    <w:p/>
+    <w:p>
+      <w:pPr>
+        <w:pStyle w:val="Ttulo1"/>
+      </w:pPr>
+      <w:r>
         <w:t xml:space="preserve">Obtenção do vetor de características </w:t>
       </w:r>
       <w:r>
@@ -296,7 +647,16 @@
     </w:p>
     <w:p>
       <w:r>
-        <w:t xml:space="preserve">O vetor X de características é constituído por M linhas ou exemplos. </w:t>
+        <w:t>A matriz X</w:t>
+      </w:r>
+      <w:r>
+        <w:t xml:space="preserve"> de características é constituíd</w:t>
+      </w:r>
+      <w:r>
+        <w:t>a</w:t>
+      </w:r>
+      <w:r>
+        <w:t xml:space="preserve"> por M linhas ou exemplos. </w:t>
       </w:r>
       <w:r>
         <w:t>Por sua vez, cada</w:t>
@@ -308,7 +668,19 @@
         <w:t xml:space="preserve"> colunas ou</w:t>
       </w:r>
       <w:r>
-        <w:t xml:space="preserve"> características, pelo que o vetor X pode ser representado da seguinte forma:</w:t>
+        <w:t xml:space="preserve"> características, pelo que o </w:t>
+      </w:r>
+      <w:r>
+        <w:t xml:space="preserve">matriz </w:t>
+      </w:r>
+      <w:r>
+        <w:t>X pode ser representad</w:t>
+      </w:r>
+      <w:r>
+        <w:t>a</w:t>
+      </w:r>
+      <w:r>
+        <w:t xml:space="preserve"> da seguinte forma:</w:t>
       </w:r>
     </w:p>
     <w:p/>
@@ -369,7 +741,7 @@
                           <w:rPr>
                             <w:rFonts w:ascii="Cambria Math" w:eastAsiaTheme="minorEastAsia" w:hAnsi="Cambria Math"/>
                           </w:rPr>
-                          <m:t>x</m:t>
+                          <m:t>X</m:t>
                         </m:r>
                       </m:e>
                       <m:sub>
@@ -377,19 +749,7 @@
                           <w:rPr>
                             <w:rFonts w:ascii="Cambria Math" w:eastAsiaTheme="minorEastAsia" w:hAnsi="Cambria Math"/>
                           </w:rPr>
-                          <m:t>1</m:t>
-                        </m:r>
-                        <m:r>
-                          <w:rPr>
-                            <w:rFonts w:ascii="Cambria Math" w:eastAsiaTheme="minorEastAsia" w:hAnsi="Cambria Math"/>
-                          </w:rPr>
-                          <m:t>,</m:t>
-                        </m:r>
-                        <m:r>
-                          <w:rPr>
-                            <w:rFonts w:ascii="Cambria Math" w:eastAsiaTheme="minorEastAsia" w:hAnsi="Cambria Math"/>
-                          </w:rPr>
-                          <m:t>1</m:t>
+                          <m:t>1,1</m:t>
                         </m:r>
                       </m:sub>
                     </m:sSub>
@@ -413,7 +773,7 @@
                           <w:rPr>
                             <w:rFonts w:ascii="Cambria Math" w:eastAsiaTheme="minorEastAsia" w:hAnsi="Cambria Math"/>
                           </w:rPr>
-                          <m:t>x</m:t>
+                          <m:t>X</m:t>
                         </m:r>
                       </m:e>
                       <m:sub>
@@ -421,19 +781,7 @@
                           <w:rPr>
                             <w:rFonts w:ascii="Cambria Math" w:eastAsiaTheme="minorEastAsia" w:hAnsi="Cambria Math"/>
                           </w:rPr>
-                          <m:t>1</m:t>
-                        </m:r>
-                        <m:r>
-                          <w:rPr>
-                            <w:rFonts w:ascii="Cambria Math" w:eastAsiaTheme="minorEastAsia" w:hAnsi="Cambria Math"/>
-                          </w:rPr>
-                          <m:t>,</m:t>
-                        </m:r>
-                        <m:r>
-                          <w:rPr>
-                            <w:rFonts w:ascii="Cambria Math" w:eastAsiaTheme="minorEastAsia" w:hAnsi="Cambria Math"/>
-                          </w:rPr>
-                          <m:t>2</m:t>
+                          <m:t>1,2</m:t>
                         </m:r>
                       </m:sub>
                     </m:sSub>
@@ -457,7 +805,7 @@
                           <w:rPr>
                             <w:rFonts w:ascii="Cambria Math" w:eastAsiaTheme="minorEastAsia" w:hAnsi="Cambria Math"/>
                           </w:rPr>
-                          <m:t>x</m:t>
+                          <m:t>X</m:t>
                         </m:r>
                       </m:e>
                       <m:sub>
@@ -465,19 +813,7 @@
                           <w:rPr>
                             <w:rFonts w:ascii="Cambria Math" w:eastAsiaTheme="minorEastAsia" w:hAnsi="Cambria Math"/>
                           </w:rPr>
-                          <m:t>1</m:t>
-                        </m:r>
-                        <m:r>
-                          <w:rPr>
-                            <w:rFonts w:ascii="Cambria Math" w:eastAsiaTheme="minorEastAsia" w:hAnsi="Cambria Math"/>
-                          </w:rPr>
-                          <m:t>,</m:t>
-                        </m:r>
-                        <m:r>
-                          <w:rPr>
-                            <w:rFonts w:ascii="Cambria Math" w:eastAsiaTheme="minorEastAsia" w:hAnsi="Cambria Math"/>
-                          </w:rPr>
-                          <m:t>3</m:t>
+                          <m:t>1,3</m:t>
                         </m:r>
                       </m:sub>
                     </m:sSub>
@@ -505,7 +841,7 @@
                           <w:rPr>
                             <w:rFonts w:ascii="Cambria Math" w:eastAsiaTheme="minorEastAsia" w:hAnsi="Cambria Math"/>
                           </w:rPr>
-                          <m:t>x</m:t>
+                          <m:t>X</m:t>
                         </m:r>
                       </m:e>
                       <m:sub>
@@ -513,19 +849,7 @@
                           <w:rPr>
                             <w:rFonts w:ascii="Cambria Math" w:eastAsiaTheme="minorEastAsia" w:hAnsi="Cambria Math"/>
                           </w:rPr>
-                          <m:t>1</m:t>
-                        </m:r>
-                        <m:r>
-                          <w:rPr>
-                            <w:rFonts w:ascii="Cambria Math" w:eastAsiaTheme="minorEastAsia" w:hAnsi="Cambria Math"/>
-                          </w:rPr>
-                          <m:t>,</m:t>
-                        </m:r>
-                        <m:r>
-                          <w:rPr>
-                            <w:rFonts w:ascii="Cambria Math" w:eastAsiaTheme="minorEastAsia" w:hAnsi="Cambria Math"/>
-                          </w:rPr>
-                          <m:t>n</m:t>
+                          <m:t>1,N</m:t>
                         </m:r>
                       </m:sub>
                     </m:sSub>
@@ -573,7 +897,7 @@
                           <w:rPr>
                             <w:rFonts w:ascii="Cambria Math" w:eastAsiaTheme="minorEastAsia" w:hAnsi="Cambria Math"/>
                           </w:rPr>
-                          <m:t>x</m:t>
+                          <m:t>X</m:t>
                         </m:r>
                       </m:e>
                       <m:sub>
@@ -581,19 +905,7 @@
                           <w:rPr>
                             <w:rFonts w:ascii="Cambria Math" w:eastAsiaTheme="minorEastAsia" w:hAnsi="Cambria Math"/>
                           </w:rPr>
-                          <m:t>m</m:t>
-                        </m:r>
-                        <m:r>
-                          <w:rPr>
-                            <w:rFonts w:ascii="Cambria Math" w:eastAsiaTheme="minorEastAsia" w:hAnsi="Cambria Math"/>
-                          </w:rPr>
-                          <m:t>,</m:t>
-                        </m:r>
-                        <m:r>
-                          <w:rPr>
-                            <w:rFonts w:ascii="Cambria Math" w:eastAsiaTheme="minorEastAsia" w:hAnsi="Cambria Math"/>
-                          </w:rPr>
-                          <m:t>1</m:t>
+                          <m:t>M,1</m:t>
                         </m:r>
                       </m:sub>
                     </m:sSub>
@@ -617,7 +929,7 @@
                           <w:rPr>
                             <w:rFonts w:ascii="Cambria Math" w:eastAsiaTheme="minorEastAsia" w:hAnsi="Cambria Math"/>
                           </w:rPr>
-                          <m:t>x</m:t>
+                          <m:t>X</m:t>
                         </m:r>
                       </m:e>
                       <m:sub>
@@ -625,19 +937,7 @@
                           <w:rPr>
                             <w:rFonts w:ascii="Cambria Math" w:eastAsiaTheme="minorEastAsia" w:hAnsi="Cambria Math"/>
                           </w:rPr>
-                          <m:t>m</m:t>
-                        </m:r>
-                        <m:r>
-                          <w:rPr>
-                            <w:rFonts w:ascii="Cambria Math" w:eastAsiaTheme="minorEastAsia" w:hAnsi="Cambria Math"/>
-                          </w:rPr>
-                          <m:t>,</m:t>
-                        </m:r>
-                        <m:r>
-                          <w:rPr>
-                            <w:rFonts w:ascii="Cambria Math" w:eastAsiaTheme="minorEastAsia" w:hAnsi="Cambria Math"/>
-                          </w:rPr>
-                          <m:t>2</m:t>
+                          <m:t>M,2</m:t>
                         </m:r>
                       </m:sub>
                     </m:sSub>
@@ -661,7 +961,7 @@
                           <w:rPr>
                             <w:rFonts w:ascii="Cambria Math" w:eastAsiaTheme="minorEastAsia" w:hAnsi="Cambria Math"/>
                           </w:rPr>
-                          <m:t>x</m:t>
+                          <m:t>X</m:t>
                         </m:r>
                       </m:e>
                       <m:sub>
@@ -669,19 +969,7 @@
                           <w:rPr>
                             <w:rFonts w:ascii="Cambria Math" w:eastAsiaTheme="minorEastAsia" w:hAnsi="Cambria Math"/>
                           </w:rPr>
-                          <m:t>m</m:t>
-                        </m:r>
-                        <m:r>
-                          <w:rPr>
-                            <w:rFonts w:ascii="Cambria Math" w:eastAsiaTheme="minorEastAsia" w:hAnsi="Cambria Math"/>
-                          </w:rPr>
-                          <m:t>,</m:t>
-                        </m:r>
-                        <m:r>
-                          <w:rPr>
-                            <w:rFonts w:ascii="Cambria Math" w:eastAsiaTheme="minorEastAsia" w:hAnsi="Cambria Math"/>
-                          </w:rPr>
-                          <m:t>3</m:t>
+                          <m:t>M,3</m:t>
                         </m:r>
                       </m:sub>
                     </m:sSub>
@@ -709,7 +997,7 @@
                           <w:rPr>
                             <w:rFonts w:ascii="Cambria Math" w:eastAsiaTheme="minorEastAsia" w:hAnsi="Cambria Math"/>
                           </w:rPr>
-                          <m:t>x</m:t>
+                          <m:t>X</m:t>
                         </m:r>
                       </m:e>
                       <m:sub>
@@ -717,19 +1005,7 @@
                           <w:rPr>
                             <w:rFonts w:ascii="Cambria Math" w:eastAsiaTheme="minorEastAsia" w:hAnsi="Cambria Math"/>
                           </w:rPr>
-                          <m:t>m</m:t>
-                        </m:r>
-                        <m:r>
-                          <w:rPr>
-                            <w:rFonts w:ascii="Cambria Math" w:eastAsiaTheme="minorEastAsia" w:hAnsi="Cambria Math"/>
-                          </w:rPr>
-                          <m:t>,</m:t>
-                        </m:r>
-                        <m:r>
-                          <w:rPr>
-                            <w:rFonts w:ascii="Cambria Math" w:eastAsiaTheme="minorEastAsia" w:hAnsi="Cambria Math"/>
-                          </w:rPr>
-                          <m:t>n</m:t>
+                          <m:t>M,N</m:t>
                         </m:r>
                       </m:sub>
                     </m:sSub>
@@ -753,21 +1029,24 @@
         <w:jc w:val="center"/>
       </w:pPr>
       <w:r>
-        <w:t xml:space="preserve">Equação </w:t>
-      </w:r>
-      <w:fldSimple w:instr=" SEQ Equação \* ARABIC ">
+        <w:t xml:space="preserve">Figura </w:t>
+      </w:r>
+      <w:fldSimple w:instr=" SEQ Figura \* ARABIC ">
         <w:r>
           <w:rPr>
             <w:noProof/>
           </w:rPr>
-          <w:t>2</w:t>
+          <w:t>1</w:t>
         </w:r>
       </w:fldSimple>
       <w:r>
-        <w:t xml:space="preserve"> - </w:t>
-      </w:r>
-      <w:r>
-        <w:t>Vetor de características (considerando uma característica).</w:t>
+        <w:t xml:space="preserve"> – Representação </w:t>
+      </w:r>
+      <w:r>
+        <w:t xml:space="preserve">da matriz </w:t>
+      </w:r>
+      <w:r>
+        <w:t>de características (considerando uma característica).</w:t>
       </w:r>
     </w:p>
     <w:p>
@@ -776,38 +1055,30 @@
           <w:rFonts w:eastAsiaTheme="minorEastAsia"/>
         </w:rPr>
       </w:pPr>
+      <w:r>
+        <w:rPr>
+          <w:rFonts w:eastAsiaTheme="minorEastAsia"/>
+        </w:rPr>
+        <w:t xml:space="preserve">Simplificando </w:t>
+      </w:r>
+      <w:r>
+        <w:rPr>
+          <w:rFonts w:eastAsiaTheme="minorEastAsia"/>
+        </w:rPr>
+        <w:t xml:space="preserve">a matriz </w:t>
+      </w:r>
+      <w:r>
+        <w:rPr>
+          <w:rFonts w:eastAsiaTheme="minorEastAsia"/>
+        </w:rPr>
+        <w:t>acima, tem-se:</w:t>
+      </w:r>
     </w:p>
     <w:p>
       <w:pPr>
         <w:rPr>
           <w:rFonts w:eastAsiaTheme="minorEastAsia"/>
         </w:rPr>
-      </w:pPr>
-    </w:p>
-    <w:p>
-      <w:pPr>
-        <w:rPr>
-          <w:rFonts w:eastAsiaTheme="minorEastAsia"/>
-        </w:rPr>
-      </w:pPr>
-    </w:p>
-    <w:p>
-      <w:pPr>
-        <w:rPr>
-          <w:rFonts w:eastAsiaTheme="minorEastAsia"/>
-        </w:rPr>
-      </w:pPr>
-      <w:r>
-        <w:rPr>
-          <w:rFonts w:eastAsiaTheme="minorEastAsia"/>
-        </w:rPr>
-        <w:lastRenderedPageBreak/>
-        <w:t>Simplificando o vetor acima, tem-se:</w:t>
-      </w:r>
-    </w:p>
-    <w:p>
-      <w:pPr>
-        <w:keepNext/>
       </w:pPr>
       <m:oMathPara>
         <m:oMath>
@@ -815,7 +1086,7 @@
             <w:rPr>
               <w:rFonts w:ascii="Cambria Math" w:eastAsiaTheme="minorEastAsia" w:hAnsi="Cambria Math"/>
             </w:rPr>
-            <m:t xml:space="preserve">X= </m:t>
+            <m:t xml:space="preserve">X = </m:t>
           </m:r>
           <m:d>
             <m:dPr>
@@ -834,7 +1105,7 @@
                   <m:mcs>
                     <m:mc>
                       <m:mcPr>
-                        <m:count m:val="1"/>
+                        <m:count m:val="3"/>
                         <m:mcJc m:val="center"/>
                       </m:mcPr>
                     </m:mc>
@@ -862,7 +1133,7 @@
                           <w:rPr>
                             <w:rFonts w:ascii="Cambria Math" w:eastAsiaTheme="minorEastAsia" w:hAnsi="Cambria Math"/>
                           </w:rPr>
-                          <m:t>x</m:t>
+                          <m:t>X</m:t>
                         </m:r>
                       </m:e>
                       <m:sub>
@@ -875,8 +1146,6 @@
                       </m:sub>
                     </m:sSub>
                   </m:e>
-                </m:mr>
-                <m:mr>
                   <m:e>
                     <m:sSub>
                       <m:sSubPr>
@@ -892,7 +1161,7 @@
                           <w:rPr>
                             <w:rFonts w:ascii="Cambria Math" w:eastAsiaTheme="minorEastAsia" w:hAnsi="Cambria Math"/>
                           </w:rPr>
-                          <m:t>x</m:t>
+                          <m:t>X</m:t>
                         </m:r>
                       </m:e>
                       <m:sub>
@@ -905,15 +1174,13 @@
                       </m:sub>
                     </m:sSub>
                   </m:e>
-                </m:mr>
-                <m:mr>
                   <m:e>
                     <m:m>
                       <m:mPr>
                         <m:mcs>
                           <m:mc>
                             <m:mcPr>
-                              <m:count m:val="1"/>
+                              <m:count m:val="3"/>
                               <m:mcJc m:val="center"/>
                             </m:mcPr>
                           </m:mc>
@@ -941,7 +1208,7 @@
                                 <w:rPr>
                                   <w:rFonts w:ascii="Cambria Math" w:eastAsiaTheme="minorEastAsia" w:hAnsi="Cambria Math"/>
                                 </w:rPr>
-                                <m:t>x</m:t>
+                                <m:t>X</m:t>
                               </m:r>
                             </m:e>
                             <m:sub>
@@ -954,18 +1221,14 @@
                             </m:sub>
                           </m:sSub>
                         </m:e>
-                      </m:mr>
-                      <m:mr>
                         <m:e>
                           <m:r>
                             <w:rPr>
                               <w:rFonts w:ascii="Cambria Math" w:hAnsi="Cambria Math"/>
                             </w:rPr>
-                            <m:t>⋮</m:t>
+                            <m:t>…</m:t>
                           </m:r>
                         </m:e>
-                      </m:mr>
-                      <m:mr>
                         <m:e>
                           <m:sSub>
                             <m:sSubPr>
@@ -981,7 +1244,7 @@
                                 <w:rPr>
                                   <w:rFonts w:ascii="Cambria Math" w:eastAsiaTheme="minorEastAsia" w:hAnsi="Cambria Math"/>
                                 </w:rPr>
-                                <m:t>x</m:t>
+                                <m:t>X</m:t>
                               </m:r>
                             </m:e>
                             <m:sub>
@@ -989,7 +1252,7 @@
                                 <w:rPr>
                                   <w:rFonts w:ascii="Cambria Math" w:eastAsiaTheme="minorEastAsia" w:hAnsi="Cambria Math"/>
                                 </w:rPr>
-                                <m:t>m</m:t>
+                                <m:t>N</m:t>
                               </m:r>
                             </m:sub>
                           </m:sSub>
@@ -1008,27 +1271,31 @@
       <w:pPr>
         <w:pStyle w:val="Legenda"/>
         <w:jc w:val="center"/>
-        <w:rPr>
-          <w:rFonts w:eastAsiaTheme="minorEastAsia"/>
-        </w:rPr>
       </w:pPr>
       <w:r>
-        <w:t xml:space="preserve">Equação </w:t>
-      </w:r>
-      <w:fldSimple w:instr=" SEQ Equação \* ARABIC ">
+        <w:t xml:space="preserve">Figura </w:t>
+      </w:r>
+      <w:fldSimple w:instr=" SEQ Figura \* ARABIC ">
         <w:r>
           <w:rPr>
             <w:noProof/>
           </w:rPr>
-          <w:t>3</w:t>
+          <w:t>2</w:t>
         </w:r>
       </w:fldSimple>
       <w:r>
-        <w:t xml:space="preserve"> - Simplificação do vetor de características.</w:t>
+        <w:t xml:space="preserve"> - Simplificação d</w:t>
+      </w:r>
+      <w:r>
+        <w:t xml:space="preserve">a matriz </w:t>
+      </w:r>
+      <w:r>
+        <w:t>de características.</w:t>
       </w:r>
     </w:p>
     <w:p>
       <w:pPr>
+        <w:ind w:firstLine="0"/>
         <w:rPr>
           <w:rFonts w:eastAsiaTheme="minorEastAsia"/>
         </w:rPr>
@@ -1044,12 +1311,24 @@
         <w:rPr>
           <w:rFonts w:eastAsiaTheme="minorEastAsia"/>
         </w:rPr>
-        <w:t>onde cada um dos exemplos</w:t>
+        <w:t>onde cada um</w:t>
       </w:r>
       <w:r>
         <w:rPr>
           <w:rFonts w:eastAsiaTheme="minorEastAsia"/>
         </w:rPr>
+        <w:t>a das linhas ou</w:t>
+      </w:r>
+      <w:r>
+        <w:rPr>
+          <w:rFonts w:eastAsiaTheme="minorEastAsia"/>
+        </w:rPr>
+        <w:t xml:space="preserve"> exemplos</w:t>
+      </w:r>
+      <w:r>
+        <w:rPr>
+          <w:rFonts w:eastAsiaTheme="minorEastAsia"/>
+        </w:rPr>
         <w:t>,</w:t>
       </w:r>
       <w:r>
@@ -1058,39 +1337,35 @@
         </w:rPr>
         <w:t xml:space="preserve"> </w:t>
       </w:r>
-      <m:oMath>
-        <m:sSub>
-          <m:sSubPr>
-            <m:ctrlPr>
-              <w:rPr>
-                <w:rFonts w:ascii="Cambria Math" w:eastAsiaTheme="minorEastAsia" w:hAnsi="Cambria Math"/>
-                <w:i/>
-              </w:rPr>
-            </m:ctrlPr>
-          </m:sSubPr>
-          <m:e>
-            <m:r>
-              <w:rPr>
-                <w:rFonts w:ascii="Cambria Math" w:eastAsiaTheme="minorEastAsia" w:hAnsi="Cambria Math"/>
-              </w:rPr>
-              <m:t>x</m:t>
-            </m:r>
-          </m:e>
-          <m:sub>
-            <m:r>
-              <w:rPr>
-                <w:rFonts w:ascii="Cambria Math" w:eastAsiaTheme="minorEastAsia" w:hAnsi="Cambria Math"/>
-              </w:rPr>
-              <m:t>i</m:t>
-            </m:r>
-          </m:sub>
-        </m:sSub>
-      </m:oMath>
       <w:r>
         <w:rPr>
           <w:rFonts w:eastAsiaTheme="minorEastAsia"/>
         </w:rPr>
-        <w:t xml:space="preserve">, tem </w:t>
+        <w:t xml:space="preserve">é um vetor </w:t>
+      </w:r>
+      <w:r>
+        <w:rPr>
+          <w:rFonts w:eastAsiaTheme="minorEastAsia"/>
+        </w:rPr>
+        <w:t>que</w:t>
+      </w:r>
+      <w:r>
+        <w:rPr>
+          <w:rFonts w:eastAsiaTheme="minorEastAsia"/>
+        </w:rPr>
+        <w:t xml:space="preserve"> </w:t>
+      </w:r>
+      <w:r>
+        <w:rPr>
+          <w:rFonts w:eastAsiaTheme="minorEastAsia"/>
+        </w:rPr>
+        <w:t>conté</w:t>
+      </w:r>
+      <w:r>
+        <w:rPr>
+          <w:rFonts w:eastAsiaTheme="minorEastAsia"/>
+        </w:rPr>
+        <w:t xml:space="preserve">m </w:t>
       </w:r>
       <w:r>
         <w:rPr>
@@ -1098,11 +1373,19 @@
           <w:i/>
           <w:iCs/>
         </w:rPr>
-        <w:t>n</w:t>
+        <w:t>N</w:t>
       </w:r>
       <w:r>
         <w:rPr>
           <w:rFonts w:eastAsiaTheme="minorEastAsia"/>
+          <w:i/>
+          <w:iCs/>
+        </w:rPr>
+        <w:t xml:space="preserve"> + 1</w:t>
+      </w:r>
+      <w:r>
+        <w:rPr>
+          <w:rFonts w:eastAsiaTheme="minorEastAsia"/>
         </w:rPr>
         <w:t xml:space="preserve"> elementos.</w:t>
       </w:r>
@@ -1180,6 +1463,7 @@
     </w:p>
     <w:p>
       <w:r>
+        <w:lastRenderedPageBreak/>
         <w:t>O</w:t>
       </w:r>
       <w:r>
@@ -1309,19 +1593,7 @@
                 <w:rPr>
                   <w:rFonts w:ascii="Cambria Math" w:hAnsi="Cambria Math"/>
                 </w:rPr>
-                <m:t>h</m:t>
-              </m:r>
-              <m:r>
-                <w:rPr>
-                  <w:rFonts w:ascii="Cambria Math" w:hAnsi="Cambria Math"/>
-                </w:rPr>
-                <m:t>op</m:t>
-              </m:r>
-              <m:r>
-                <w:rPr>
-                  <w:rFonts w:ascii="Cambria Math" w:hAnsi="Cambria Math"/>
-                </w:rPr>
-                <m:t>Length</m:t>
+                <m:t>hopLength</m:t>
               </m:r>
             </m:den>
           </m:f>
@@ -1341,12 +1613,21 @@
           <w:rPr>
             <w:noProof/>
           </w:rPr>
-          <w:t>4</w:t>
+          <w:t>2</w:t>
         </w:r>
       </w:fldSimple>
       <w:r>
-        <w:t xml:space="preserve"> - Fórmula de cálculo do valor de N.</w:t>
-      </w:r>
+        <w:t xml:space="preserve"> - </w:t>
+      </w:r>
+      <w:r>
+        <w:t>Fórmula de cálculo do valor de N.</w:t>
+      </w:r>
+    </w:p>
+    <w:p>
+      <w:pPr>
+        <w:pStyle w:val="Legenda"/>
+        <w:jc w:val="center"/>
+      </w:pPr>
     </w:p>
     <w:p/>
     <w:p>
@@ -1431,6 +1712,38 @@
       </w:r>
     </w:p>
     <w:p/>
+    <w:p>
+      <w:pPr>
+        <w:pStyle w:val="Legenda"/>
+        <w:keepNext/>
+        <w:jc w:val="center"/>
+      </w:pPr>
+      <w:r>
+        <w:t xml:space="preserve">Figura </w:t>
+      </w:r>
+      <w:fldSimple w:instr=" SEQ Figura \* ARABIC ">
+        <w:r>
+          <w:rPr>
+            <w:noProof/>
+          </w:rPr>
+          <w:t>3</w:t>
+        </w:r>
+      </w:fldSimple>
+      <w:r>
+        <w:t xml:space="preserve"> - </w:t>
+      </w:r>
+      <w:r>
+        <w:t xml:space="preserve">Valores de N obtidos considerando um determinado </w:t>
+      </w:r>
+      <w:proofErr w:type="spellStart"/>
+      <w:r>
+        <w:t>hop</w:t>
+      </w:r>
+      <w:proofErr w:type="spellEnd"/>
+      <w:r>
+        <w:t>.</w:t>
+      </w:r>
+    </w:p>
     <w:tbl>
       <w:tblPr>
         <w:tblStyle w:val="TabelacomGrelha"/>
@@ -1492,16 +1805,8 @@
           </w:tcPr>
           <w:p>
             <w:r>
-              <w:t>N</w:t>
+              <w:t>Valor de N</w:t>
             </w:r>
-            <w:r>
-              <w:t xml:space="preserve"> </w:t>
-            </w:r>
-            <w:proofErr w:type="spellStart"/>
-            <w:r>
-              <w:t>value</w:t>
-            </w:r>
-            <w:proofErr w:type="spellEnd"/>
           </w:p>
         </w:tc>
       </w:tr>
@@ -1637,48 +1942,16 @@
     <w:p>
       <w:pPr>
         <w:pStyle w:val="Legenda"/>
-        <w:jc w:val="center"/>
+        <w:ind w:firstLine="0"/>
+        <w:rPr>
+          <w:i w:val="0"/>
+          <w:iCs w:val="0"/>
+        </w:rPr>
       </w:pPr>
-      <w:r>
-        <w:t xml:space="preserve">Tabela </w:t>
-      </w:r>
-      <w:r>
-        <w:fldChar w:fldCharType="begin"/>
-      </w:r>
-      <w:r>
-        <w:instrText xml:space="preserve"> SEQ Tabela \* ARABIC </w:instrText>
-      </w:r>
-      <w:r>
-        <w:fldChar w:fldCharType="separate"/>
-      </w:r>
-      <w:r>
-        <w:rPr>
-          <w:noProof/>
-        </w:rPr>
-        <w:t>1</w:t>
-      </w:r>
-      <w:r>
-        <w:rPr>
-          <w:noProof/>
-        </w:rPr>
-        <w:fldChar w:fldCharType="end"/>
-      </w:r>
-      <w:r>
-        <w:t xml:space="preserve"> -Valores de N obtidos considerando um determinado </w:t>
-      </w:r>
-      <w:proofErr w:type="spellStart"/>
-      <w:r>
-        <w:t>hop</w:t>
-      </w:r>
-      <w:proofErr w:type="spellEnd"/>
-      <w:r>
-        <w:t>.</w:t>
-      </w:r>
     </w:p>
     <w:p/>
     <w:p>
       <w:r>
-        <w:lastRenderedPageBreak/>
         <w:t>No processo de deslizamento, as amostras abrangidas pela janela deslizante são utilizadas para calcular a</w:t>
       </w:r>
       <w:r>
@@ -1713,26 +1986,12 @@
         <w:r>
           <w:rPr>
             <w:rStyle w:val="Hiperligao"/>
+            <w:i/>
+            <w:iCs/>
             <w:color w:val="auto"/>
             <w:u w:val="none"/>
           </w:rPr>
-          <w:t>lib</w:t>
-        </w:r>
-        <w:r>
-          <w:rPr>
-            <w:rStyle w:val="Hiperligao"/>
-            <w:color w:val="auto"/>
-            <w:u w:val="none"/>
-          </w:rPr>
-          <w:t>r</w:t>
-        </w:r>
-        <w:r>
-          <w:rPr>
-            <w:rStyle w:val="Hiperligao"/>
-            <w:color w:val="auto"/>
-            <w:u w:val="none"/>
-          </w:rPr>
-          <w:t>osa</w:t>
+          <w:t>librosa</w:t>
         </w:r>
         <w:proofErr w:type="spellEnd"/>
       </w:hyperlink>
@@ -1796,7 +2055,13 @@
       </w:r>
       <w:proofErr w:type="spellEnd"/>
       <w:r>
-        <w:t xml:space="preserve"> igual a 1024, e que a janela abrange 22050 amostras, ao aplicar o algoritmo de cálculo de </w:t>
+        <w:t xml:space="preserve"> igual a 1024, e que a janela abrange </w:t>
+      </w:r>
+      <w:r>
+        <w:t xml:space="preserve">cerca de </w:t>
+      </w:r>
+      <w:r>
+        <w:t xml:space="preserve">22050 amostras, ao aplicar o algoritmo de cálculo de </w:t>
       </w:r>
       <w:r>
         <w:t xml:space="preserve">uma </w:t>
@@ -1837,518 +2102,150 @@
     </w:p>
     <w:p>
       <w:r>
-        <w:t xml:space="preserve">Tendo em conta que o vetor de características será construído considerando três características, </w:t>
-      </w:r>
-      <w:r>
-        <w:t xml:space="preserve">a matriz presente </w:t>
-      </w:r>
-      <w:r>
-        <w:t>n</w:t>
-      </w:r>
-      <w:r>
-        <w:t xml:space="preserve">a equação </w:t>
-      </w:r>
-      <w:r>
-        <w:t xml:space="preserve">2 </w:t>
-      </w:r>
-      <w:r>
-        <w:t>pode ainda ser representada da seguinte forma:</w:t>
-      </w:r>
-    </w:p>
-    <w:p>
-      <w:pPr>
-        <w:keepNext/>
-      </w:pPr>
-      <m:oMathPara>
-        <m:oMath>
-          <m:r>
-            <w:rPr>
-              <w:rFonts w:ascii="Cambria Math" w:hAnsi="Cambria Math"/>
-            </w:rPr>
-            <m:t>X=</m:t>
-          </m:r>
-          <m:d>
-            <m:dPr>
-              <m:begChr m:val="["/>
-              <m:endChr m:val="]"/>
-              <m:ctrlPr>
-                <w:rPr>
-                  <w:rFonts w:ascii="Cambria Math" w:eastAsiaTheme="minorEastAsia" w:hAnsi="Cambria Math"/>
-                  <w:i/>
-                </w:rPr>
-              </m:ctrlPr>
-            </m:dPr>
-            <m:e>
-              <m:m>
-                <m:mPr>
-                  <m:mcs>
-                    <m:mc>
-                      <m:mcPr>
-                        <m:count m:val="3"/>
-                        <m:mcJc m:val="center"/>
-                      </m:mcPr>
-                    </m:mc>
-                  </m:mcs>
-                  <m:ctrlPr>
-                    <w:rPr>
-                      <w:rFonts w:ascii="Cambria Math" w:eastAsiaTheme="minorEastAsia" w:hAnsi="Cambria Math"/>
-                      <w:i/>
-                    </w:rPr>
-                  </m:ctrlPr>
-                </m:mPr>
-                <m:mr>
-                  <m:e>
-                    <w:bookmarkStart w:id="0" w:name="_Hlk106134729"/>
-                    <m:sSub>
-                      <m:sSubPr>
-                        <m:ctrlPr>
-                          <w:rPr>
-                            <w:rFonts w:ascii="Cambria Math" w:eastAsiaTheme="minorEastAsia" w:hAnsi="Cambria Math"/>
-                            <w:i/>
-                          </w:rPr>
-                        </m:ctrlPr>
-                      </m:sSubPr>
-                      <m:e>
-                        <m:r>
-                          <w:rPr>
-                            <w:rFonts w:ascii="Cambria Math" w:eastAsiaTheme="minorEastAsia" w:hAnsi="Cambria Math"/>
-                          </w:rPr>
-                          <m:t>x</m:t>
-                        </m:r>
-                      </m:e>
-                      <m:sub>
-                        <m:r>
-                          <w:rPr>
-                            <w:rFonts w:ascii="Cambria Math" w:eastAsiaTheme="minorEastAsia" w:hAnsi="Cambria Math"/>
-                          </w:rPr>
-                          <m:t>1</m:t>
-                        </m:r>
-                        <m:r>
-                          <w:rPr>
-                            <w:rFonts w:ascii="Cambria Math" w:eastAsiaTheme="minorEastAsia" w:hAnsi="Cambria Math"/>
-                          </w:rPr>
-                          <m:t>,</m:t>
-                        </m:r>
-                        <m:r>
-                          <w:rPr>
-                            <w:rFonts w:ascii="Cambria Math" w:eastAsiaTheme="minorEastAsia" w:hAnsi="Cambria Math"/>
-                          </w:rPr>
-                          <m:t>1</m:t>
-                        </m:r>
-                      </m:sub>
-                    </m:sSub>
-                    <w:bookmarkEnd w:id="0"/>
-                    <m:r>
-                      <w:rPr>
-                        <w:rFonts w:ascii="Cambria Math" w:eastAsiaTheme="minorEastAsia" w:hAnsi="Cambria Math"/>
-                      </w:rPr>
-                      <m:t xml:space="preserve">  </m:t>
-                    </m:r>
-                    <m:sSub>
-                      <m:sSubPr>
-                        <m:ctrlPr>
-                          <w:rPr>
-                            <w:rFonts w:ascii="Cambria Math" w:eastAsiaTheme="minorEastAsia" w:hAnsi="Cambria Math"/>
-                            <w:i/>
-                          </w:rPr>
-                        </m:ctrlPr>
-                      </m:sSubPr>
-                      <m:e>
-                        <m:r>
-                          <w:rPr>
-                            <w:rFonts w:ascii="Cambria Math" w:eastAsiaTheme="minorEastAsia" w:hAnsi="Cambria Math"/>
-                          </w:rPr>
-                          <m:t>x</m:t>
-                        </m:r>
-                      </m:e>
-                      <m:sub>
-                        <m:r>
-                          <w:rPr>
-                            <w:rFonts w:ascii="Cambria Math" w:eastAsiaTheme="minorEastAsia" w:hAnsi="Cambria Math"/>
-                          </w:rPr>
-                          <m:t>1</m:t>
-                        </m:r>
-                        <m:r>
-                          <w:rPr>
-                            <w:rFonts w:ascii="Cambria Math" w:eastAsiaTheme="minorEastAsia" w:hAnsi="Cambria Math"/>
-                          </w:rPr>
-                          <m:t>,</m:t>
-                        </m:r>
-                        <m:r>
-                          <w:rPr>
-                            <w:rFonts w:ascii="Cambria Math" w:eastAsiaTheme="minorEastAsia" w:hAnsi="Cambria Math"/>
-                          </w:rPr>
-                          <m:t>2</m:t>
-                        </m:r>
-                      </m:sub>
-                    </m:sSub>
-                    <m:r>
-                      <w:rPr>
-                        <w:rFonts w:ascii="Cambria Math" w:eastAsiaTheme="minorEastAsia" w:hAnsi="Cambria Math"/>
-                      </w:rPr>
-                      <m:t xml:space="preserve">  </m:t>
-                    </m:r>
-                    <m:sSub>
-                      <m:sSubPr>
-                        <m:ctrlPr>
-                          <w:rPr>
-                            <w:rFonts w:ascii="Cambria Math" w:eastAsiaTheme="minorEastAsia" w:hAnsi="Cambria Math"/>
-                            <w:i/>
-                          </w:rPr>
-                        </m:ctrlPr>
-                      </m:sSubPr>
-                      <m:e>
-                        <m:r>
-                          <w:rPr>
-                            <w:rFonts w:ascii="Cambria Math" w:eastAsiaTheme="minorEastAsia" w:hAnsi="Cambria Math"/>
-                          </w:rPr>
-                          <m:t>x</m:t>
-                        </m:r>
-                      </m:e>
-                      <m:sub>
-                        <m:r>
-                          <w:rPr>
-                            <w:rFonts w:ascii="Cambria Math" w:eastAsiaTheme="minorEastAsia" w:hAnsi="Cambria Math"/>
-                          </w:rPr>
-                          <m:t>1</m:t>
-                        </m:r>
-                        <m:r>
-                          <w:rPr>
-                            <w:rFonts w:ascii="Cambria Math" w:eastAsiaTheme="minorEastAsia" w:hAnsi="Cambria Math"/>
-                          </w:rPr>
-                          <m:t>,</m:t>
-                        </m:r>
-                        <m:r>
-                          <w:rPr>
-                            <w:rFonts w:ascii="Cambria Math" w:eastAsiaTheme="minorEastAsia" w:hAnsi="Cambria Math"/>
-                          </w:rPr>
-                          <m:t>3</m:t>
-                        </m:r>
-                      </m:sub>
-                    </m:sSub>
-                  </m:e>
-                  <m:e>
-                    <m:r>
-                      <w:rPr>
-                        <w:rFonts w:ascii="Cambria Math" w:hAnsi="Cambria Math"/>
-                      </w:rPr>
-                      <m:t>⋯</m:t>
-                    </m:r>
-                  </m:e>
-                  <m:e>
-                    <m:sSub>
-                      <m:sSubPr>
-                        <m:ctrlPr>
-                          <w:rPr>
-                            <w:rFonts w:ascii="Cambria Math" w:eastAsiaTheme="minorEastAsia" w:hAnsi="Cambria Math"/>
-                            <w:i/>
-                          </w:rPr>
-                        </m:ctrlPr>
-                      </m:sSubPr>
-                      <m:e>
-                        <m:r>
-                          <w:rPr>
-                            <w:rFonts w:ascii="Cambria Math" w:eastAsiaTheme="minorEastAsia" w:hAnsi="Cambria Math"/>
-                          </w:rPr>
-                          <m:t>x</m:t>
-                        </m:r>
-                      </m:e>
-                      <m:sub>
-                        <m:r>
-                          <w:rPr>
-                            <w:rFonts w:ascii="Cambria Math" w:eastAsiaTheme="minorEastAsia" w:hAnsi="Cambria Math"/>
-                          </w:rPr>
-                          <m:t>1</m:t>
-                        </m:r>
-                        <m:r>
-                          <w:rPr>
-                            <w:rFonts w:ascii="Cambria Math" w:eastAsiaTheme="minorEastAsia" w:hAnsi="Cambria Math"/>
-                          </w:rPr>
-                          <m:t>,3</m:t>
-                        </m:r>
-                        <m:r>
-                          <w:rPr>
-                            <w:rFonts w:ascii="Cambria Math" w:eastAsiaTheme="minorEastAsia" w:hAnsi="Cambria Math"/>
-                          </w:rPr>
-                          <m:t>n</m:t>
-                        </m:r>
-                      </m:sub>
-                    </m:sSub>
-                  </m:e>
-                </m:mr>
-                <m:mr>
-                  <m:e>
-                    <m:r>
-                      <w:rPr>
-                        <w:rFonts w:ascii="Cambria Math" w:hAnsi="Cambria Math"/>
-                      </w:rPr>
-                      <m:t>⋮</m:t>
-                    </m:r>
-                  </m:e>
-                  <m:e>
-                    <m:r>
-                      <w:rPr>
-                        <w:rFonts w:ascii="Cambria Math" w:hAnsi="Cambria Math"/>
-                      </w:rPr>
-                      <m:t>⋱</m:t>
-                    </m:r>
-                  </m:e>
-                  <m:e>
-                    <m:r>
-                      <w:rPr>
-                        <w:rFonts w:ascii="Cambria Math" w:hAnsi="Cambria Math"/>
-                      </w:rPr>
-                      <m:t>⋮</m:t>
-                    </m:r>
-                  </m:e>
-                </m:mr>
-                <m:mr>
-                  <m:e>
-                    <m:sSub>
-                      <m:sSubPr>
-                        <m:ctrlPr>
-                          <w:rPr>
-                            <w:rFonts w:ascii="Cambria Math" w:eastAsiaTheme="minorEastAsia" w:hAnsi="Cambria Math"/>
-                            <w:i/>
-                          </w:rPr>
-                        </m:ctrlPr>
-                      </m:sSubPr>
-                      <m:e>
-                        <m:r>
-                          <w:rPr>
-                            <w:rFonts w:ascii="Cambria Math" w:eastAsiaTheme="minorEastAsia" w:hAnsi="Cambria Math"/>
-                          </w:rPr>
-                          <m:t>x</m:t>
-                        </m:r>
-                      </m:e>
-                      <m:sub>
-                        <m:r>
-                          <w:rPr>
-                            <w:rFonts w:ascii="Cambria Math" w:eastAsiaTheme="minorEastAsia" w:hAnsi="Cambria Math"/>
-                          </w:rPr>
-                          <m:t>m</m:t>
-                        </m:r>
-                        <m:r>
-                          <w:rPr>
-                            <w:rFonts w:ascii="Cambria Math" w:eastAsiaTheme="minorEastAsia" w:hAnsi="Cambria Math"/>
-                          </w:rPr>
-                          <m:t>,</m:t>
-                        </m:r>
-                        <m:r>
-                          <w:rPr>
-                            <w:rFonts w:ascii="Cambria Math" w:eastAsiaTheme="minorEastAsia" w:hAnsi="Cambria Math"/>
-                          </w:rPr>
-                          <m:t>1</m:t>
-                        </m:r>
-                      </m:sub>
-                    </m:sSub>
-                    <m:r>
-                      <w:rPr>
-                        <w:rFonts w:ascii="Cambria Math" w:eastAsiaTheme="minorEastAsia" w:hAnsi="Cambria Math"/>
-                      </w:rPr>
-                      <m:t xml:space="preserve">  </m:t>
-                    </m:r>
-                    <m:sSub>
-                      <m:sSubPr>
-                        <m:ctrlPr>
-                          <w:rPr>
-                            <w:rFonts w:ascii="Cambria Math" w:eastAsiaTheme="minorEastAsia" w:hAnsi="Cambria Math"/>
-                            <w:i/>
-                          </w:rPr>
-                        </m:ctrlPr>
-                      </m:sSubPr>
-                      <m:e>
-                        <m:r>
-                          <w:rPr>
-                            <w:rFonts w:ascii="Cambria Math" w:eastAsiaTheme="minorEastAsia" w:hAnsi="Cambria Math"/>
-                          </w:rPr>
-                          <m:t>x</m:t>
-                        </m:r>
-                      </m:e>
-                      <m:sub>
-                        <m:r>
-                          <w:rPr>
-                            <w:rFonts w:ascii="Cambria Math" w:eastAsiaTheme="minorEastAsia" w:hAnsi="Cambria Math"/>
-                          </w:rPr>
-                          <m:t>m</m:t>
-                        </m:r>
-                        <m:r>
-                          <w:rPr>
-                            <w:rFonts w:ascii="Cambria Math" w:eastAsiaTheme="minorEastAsia" w:hAnsi="Cambria Math"/>
-                          </w:rPr>
-                          <m:t>,</m:t>
-                        </m:r>
-                        <m:r>
-                          <w:rPr>
-                            <w:rFonts w:ascii="Cambria Math" w:eastAsiaTheme="minorEastAsia" w:hAnsi="Cambria Math"/>
-                          </w:rPr>
-                          <m:t>2</m:t>
-                        </m:r>
-                      </m:sub>
-                    </m:sSub>
-                    <m:r>
-                      <w:rPr>
-                        <w:rFonts w:ascii="Cambria Math" w:eastAsiaTheme="minorEastAsia" w:hAnsi="Cambria Math"/>
-                      </w:rPr>
-                      <m:t xml:space="preserve">  </m:t>
-                    </m:r>
-                    <m:sSub>
-                      <m:sSubPr>
-                        <m:ctrlPr>
-                          <w:rPr>
-                            <w:rFonts w:ascii="Cambria Math" w:eastAsiaTheme="minorEastAsia" w:hAnsi="Cambria Math"/>
-                            <w:i/>
-                          </w:rPr>
-                        </m:ctrlPr>
-                      </m:sSubPr>
-                      <m:e>
-                        <m:r>
-                          <w:rPr>
-                            <w:rFonts w:ascii="Cambria Math" w:eastAsiaTheme="minorEastAsia" w:hAnsi="Cambria Math"/>
-                          </w:rPr>
-                          <m:t>x</m:t>
-                        </m:r>
-                      </m:e>
-                      <m:sub>
-                        <m:r>
-                          <w:rPr>
-                            <w:rFonts w:ascii="Cambria Math" w:eastAsiaTheme="minorEastAsia" w:hAnsi="Cambria Math"/>
-                          </w:rPr>
-                          <m:t>m</m:t>
-                        </m:r>
-                        <m:r>
-                          <w:rPr>
-                            <w:rFonts w:ascii="Cambria Math" w:eastAsiaTheme="minorEastAsia" w:hAnsi="Cambria Math"/>
-                          </w:rPr>
-                          <m:t>,</m:t>
-                        </m:r>
-                        <m:r>
-                          <w:rPr>
-                            <w:rFonts w:ascii="Cambria Math" w:eastAsiaTheme="minorEastAsia" w:hAnsi="Cambria Math"/>
-                          </w:rPr>
-                          <m:t>3</m:t>
-                        </m:r>
-                      </m:sub>
-                    </m:sSub>
-                  </m:e>
-                  <m:e>
-                    <m:r>
-                      <w:rPr>
-                        <w:rFonts w:ascii="Cambria Math" w:hAnsi="Cambria Math"/>
-                      </w:rPr>
-                      <m:t>⋯</m:t>
-                    </m:r>
-                  </m:e>
-                  <m:e>
-                    <m:sSub>
-                      <m:sSubPr>
-                        <m:ctrlPr>
-                          <w:rPr>
-                            <w:rFonts w:ascii="Cambria Math" w:eastAsiaTheme="minorEastAsia" w:hAnsi="Cambria Math"/>
-                            <w:i/>
-                          </w:rPr>
-                        </m:ctrlPr>
-                      </m:sSubPr>
-                      <m:e>
-                        <m:r>
-                          <w:rPr>
-                            <w:rFonts w:ascii="Cambria Math" w:eastAsiaTheme="minorEastAsia" w:hAnsi="Cambria Math"/>
-                          </w:rPr>
-                          <m:t>x</m:t>
-                        </m:r>
-                      </m:e>
-                      <m:sub>
-                        <m:r>
-                          <w:rPr>
-                            <w:rFonts w:ascii="Cambria Math" w:eastAsiaTheme="minorEastAsia" w:hAnsi="Cambria Math"/>
-                          </w:rPr>
-                          <m:t>m</m:t>
-                        </m:r>
-                        <m:r>
-                          <w:rPr>
-                            <w:rFonts w:ascii="Cambria Math" w:eastAsiaTheme="minorEastAsia" w:hAnsi="Cambria Math"/>
-                          </w:rPr>
-                          <m:t>,3</m:t>
-                        </m:r>
-                        <m:r>
-                          <w:rPr>
-                            <w:rFonts w:ascii="Cambria Math" w:eastAsiaTheme="minorEastAsia" w:hAnsi="Cambria Math"/>
-                          </w:rPr>
-                          <m:t>n</m:t>
-                        </m:r>
-                      </m:sub>
-                    </m:sSub>
-                  </m:e>
-                </m:mr>
-              </m:m>
-            </m:e>
-          </m:d>
-        </m:oMath>
-      </m:oMathPara>
-    </w:p>
-    <w:p>
-      <w:pPr>
-        <w:pStyle w:val="Legenda"/>
-        <w:jc w:val="center"/>
-      </w:pPr>
-      <w:r>
-        <w:t xml:space="preserve">Equação </w:t>
-      </w:r>
-      <w:fldSimple w:instr=" SEQ Equação \* ARABIC ">
-        <w:r>
-          <w:rPr>
-            <w:noProof/>
-          </w:rPr>
-          <w:t>5</w:t>
-        </w:r>
-      </w:fldSimple>
-      <w:r>
-        <w:t xml:space="preserve"> - </w:t>
-      </w:r>
-      <w:r>
-        <w:t xml:space="preserve">Vetor de características (considerando </w:t>
-      </w:r>
-      <w:r>
-        <w:t>três</w:t>
-      </w:r>
-      <w:r>
-        <w:t xml:space="preserve"> característica</w:t>
-      </w:r>
-      <w:r>
-        <w:t>s</w:t>
-      </w:r>
-      <w:r>
-        <w:t>).</w:t>
-      </w:r>
-    </w:p>
-    <w:p/>
-    <w:p>
-      <w:pPr>
-        <w:ind w:firstLine="0"/>
-      </w:pPr>
-      <w:r>
-        <w:t>onde cada exemplo</w:t>
-      </w:r>
-      <w:r>
-        <w:t xml:space="preserve"> ou linha</w:t>
+        <w:t xml:space="preserve">Considerando ainda </w:t>
+      </w:r>
+      <w:r>
+        <w:t xml:space="preserve">a figura 2, cada um dos elementos, </w:t>
+      </w:r>
+      <w:r>
+        <w:rPr>
+          <w:i/>
+          <w:iCs/>
+        </w:rPr>
+        <w:t>X</w:t>
+      </w:r>
+      <w:r>
+        <w:rPr>
+          <w:i/>
+          <w:iCs/>
+          <w:vertAlign w:val="subscript"/>
+        </w:rPr>
+        <w:t>i</w:t>
+      </w:r>
+      <w:r>
+        <w:t>, da matriz é um vetor com três valores</w:t>
+      </w:r>
+      <w:r>
+        <w:t xml:space="preserve"> (F</w:t>
+      </w:r>
+      <w:r>
+        <w:rPr>
+          <w:vertAlign w:val="subscript"/>
+        </w:rPr>
+        <w:t>1</w:t>
+      </w:r>
+      <w:r>
+        <w:t>, F</w:t>
+      </w:r>
+      <w:r>
+        <w:rPr>
+          <w:vertAlign w:val="subscript"/>
+        </w:rPr>
+        <w:t>2</w:t>
+      </w:r>
+      <w:r>
+        <w:t xml:space="preserve"> e F</w:t>
+      </w:r>
+      <w:r>
+        <w:rPr>
+          <w:vertAlign w:val="subscript"/>
+        </w:rPr>
+        <w:t>3</w:t>
+      </w:r>
+      <w:r>
+        <w:t>)</w:t>
+      </w:r>
+      <w:r>
+        <w:t xml:space="preserve">. Esses valores </w:t>
+      </w:r>
+      <w:r>
+        <w:t xml:space="preserve">resultam do cálculo das características para um </w:t>
+      </w:r>
+      <w:r>
+        <w:t>grupo</w:t>
+      </w:r>
+      <w:r>
+        <w:t xml:space="preserve"> de </w:t>
+      </w:r>
+      <w:proofErr w:type="spellStart"/>
+      <w:r>
+        <w:rPr>
+          <w:i/>
+          <w:iCs/>
+        </w:rPr>
+        <w:t>hopLength</w:t>
+      </w:r>
+      <w:proofErr w:type="spellEnd"/>
+      <w:r>
+        <w:t xml:space="preserve"> amostras.</w:t>
       </w:r>
       <w:r>
         <w:t xml:space="preserve"> </w:t>
       </w:r>
       <w:r>
-        <w:t xml:space="preserve">terá </w:t>
-      </w:r>
-      <w:r>
-        <w:t>três</w:t>
-      </w:r>
-      <w:r>
-        <w:t xml:space="preserve"> vezes o valor de N</w:t>
-      </w:r>
-      <w:r>
-        <w:t>, uma vez que sobre cada iteração do varrimento se c</w:t>
-      </w:r>
-      <w:r>
-        <w:t>alculam três características. Abaixo figura uma representação do varrimento</w:t>
+        <w:t>Pelo que, são calculados esses três valores</w:t>
+      </w:r>
+      <w:r>
+        <w:t xml:space="preserve"> sobre </w:t>
+      </w:r>
+      <w:r>
+        <w:t xml:space="preserve">N </w:t>
+      </w:r>
+      <w:r>
+        <w:t>grupos</w:t>
+      </w:r>
+      <w:r>
+        <w:t xml:space="preserve"> até perfazer as 22050 amostras </w:t>
+      </w:r>
+      <w:r>
+        <w:t xml:space="preserve">Ou seja, numa determinada iteração, sobre as amostras abrangidas pela janela deslizante, são calculados os valores das características </w:t>
+      </w:r>
+      <w:r>
+        <w:rPr>
+          <w:i/>
+          <w:iCs/>
+        </w:rPr>
+        <w:t>RMS</w:t>
+      </w:r>
+      <w:r>
+        <w:t xml:space="preserve">, </w:t>
+      </w:r>
+      <w:proofErr w:type="spellStart"/>
+      <w:r>
+        <w:rPr>
+          <w:i/>
+          <w:iCs/>
+        </w:rPr>
+        <w:t>Onset</w:t>
+      </w:r>
+      <w:proofErr w:type="spellEnd"/>
+      <w:r>
+        <w:t xml:space="preserve"> e </w:t>
+      </w:r>
+      <w:proofErr w:type="spellStart"/>
+      <w:r>
+        <w:rPr>
+          <w:i/>
+          <w:iCs/>
+        </w:rPr>
+        <w:t>Spectral</w:t>
+      </w:r>
+      <w:proofErr w:type="spellEnd"/>
+      <w:r>
+        <w:rPr>
+          <w:i/>
+          <w:iCs/>
+        </w:rPr>
+        <w:t xml:space="preserve"> flux</w:t>
+      </w:r>
+      <w:r>
+        <w:t>, N vezes</w:t>
+      </w:r>
+      <w:r>
+        <w:t xml:space="preserve"> </w:t>
+      </w:r>
+      <w:r>
+        <w:t>Abaixo figura uma representação do varrimento</w:t>
       </w:r>
       <w:r>
         <w:t xml:space="preserve"> sobre um determinado áudio:</w:t>
@@ -2370,10 +2267,10 @@
           <w:noProof/>
         </w:rPr>
         <w:drawing>
-          <wp:inline distT="0" distB="0" distL="0" distR="0" wp14:anchorId="08A3D5E4" wp14:editId="683900A9">
-            <wp:extent cx="3995874" cy="3935730"/>
-            <wp:effectExtent l="19050" t="19050" r="24130" b="26670"/>
-            <wp:docPr id="1" name="Imagem 1" descr="Uma imagem com texto&#10;&#10;Descrição gerada automaticamente"/>
+          <wp:inline distT="0" distB="0" distL="0" distR="0" wp14:anchorId="7C70AC12" wp14:editId="3CEE2908">
+            <wp:extent cx="4580890" cy="4898169"/>
+            <wp:effectExtent l="0" t="0" r="0" b="0"/>
+            <wp:docPr id="1" name="Imagem 1" descr="Uma imagem com texto, relógio&#10;&#10;Descrição gerada automaticamente"/>
             <wp:cNvGraphicFramePr>
               <a:graphicFrameLocks xmlns:a="http://schemas.openxmlformats.org/drawingml/2006/main" noChangeAspect="1"/>
             </wp:cNvGraphicFramePr>
@@ -2381,7 +2278,7 @@
               <a:graphicData uri="http://schemas.openxmlformats.org/drawingml/2006/picture">
                 <pic:pic xmlns:pic="http://schemas.openxmlformats.org/drawingml/2006/picture">
                   <pic:nvPicPr>
-                    <pic:cNvPr id="1" name="Imagem 1" descr="Uma imagem com texto&#10;&#10;Descrição gerada automaticamente"/>
+                    <pic:cNvPr id="1" name="Imagem 1" descr="Uma imagem com texto, relógio&#10;&#10;Descrição gerada automaticamente"/>
                     <pic:cNvPicPr/>
                   </pic:nvPicPr>
                   <pic:blipFill>
@@ -2393,16 +2290,11 @@
                   <pic:spPr>
                     <a:xfrm>
                       <a:off x="0" y="0"/>
-                      <a:ext cx="4007050" cy="3946738"/>
+                      <a:ext cx="4591527" cy="4909543"/>
                     </a:xfrm>
                     <a:prstGeom prst="rect">
                       <a:avLst/>
                     </a:prstGeom>
-                    <a:ln>
-                      <a:solidFill>
-                        <a:schemeClr val="tx1"/>
-                      </a:solidFill>
-                    </a:ln>
                   </pic:spPr>
                 </pic:pic>
               </a:graphicData>
@@ -2424,16 +2316,21 @@
           <w:rPr>
             <w:noProof/>
           </w:rPr>
-          <w:t>1</w:t>
+          <w:t>5</w:t>
         </w:r>
       </w:fldSimple>
       <w:r>
-        <w:t xml:space="preserve"> - Processo de varrimento sobre um determinado áudio.</w:t>
-      </w:r>
-    </w:p>
-    <w:p>
-      <w:r>
-        <w:lastRenderedPageBreak/>
+        <w:t xml:space="preserve"> - Processo de varrimento </w:t>
+      </w:r>
+      <w:r>
+        <w:t>sobre um</w:t>
+      </w:r>
+      <w:r>
+        <w:t xml:space="preserve"> determinado áudio.</w:t>
+      </w:r>
+    </w:p>
+    <w:p>
+      <w:r>
         <w:t xml:space="preserve">No processo de deslizamento ao longo do áudio acima, </w:t>
       </w:r>
       <w:r>
@@ -2482,19 +2379,10 @@
         <w:t>3</w:t>
       </w:r>
       <w:r>
-        <w:t xml:space="preserve"> correspondem aos vetores das características obtidas para a janela de amostras selecionada</w:t>
-      </w:r>
-      <w:r>
-        <w:t xml:space="preserve"> (numa determinada iteração)</w:t>
-      </w:r>
-      <w:r>
-        <w:t>.</w:t>
-      </w:r>
-      <w:r>
-        <w:t xml:space="preserve"> </w:t>
-      </w:r>
-      <w:r>
-        <w:t xml:space="preserve">As características são os valores de </w:t>
+        <w:t xml:space="preserve"> correspondem aos vetores das características obtidas para </w:t>
+      </w:r>
+      <w:r>
+        <w:t>cada um dos grupos (</w:t>
       </w:r>
       <w:proofErr w:type="spellStart"/>
       <w:r>
@@ -2502,29 +2390,75 @@
           <w:i/>
           <w:iCs/>
         </w:rPr>
-        <w:t>Onset</w:t>
+        <w:t>Hop</w:t>
       </w:r>
       <w:proofErr w:type="spellEnd"/>
-      <w:r>
-        <w:t xml:space="preserve">, </w:t>
-      </w:r>
-      <w:proofErr w:type="spellStart"/>
       <w:r>
         <w:rPr>
           <w:i/>
           <w:iCs/>
         </w:rPr>
-        <w:t>Spectral</w:t>
-      </w:r>
-      <w:proofErr w:type="spellEnd"/>
-      <w:r>
         <w:t xml:space="preserve"> </w:t>
       </w:r>
+      <w:proofErr w:type="spellStart"/>
       <w:r>
         <w:rPr>
           <w:i/>
           <w:iCs/>
         </w:rPr>
+        <w:t>Length</w:t>
+      </w:r>
+      <w:proofErr w:type="spellEnd"/>
+      <w:r>
+        <w:t xml:space="preserve">) </w:t>
+      </w:r>
+      <w:r>
+        <w:t>d</w:t>
+      </w:r>
+      <w:r>
+        <w:t>a janela de amostras selecionada</w:t>
+      </w:r>
+      <w:r>
+        <w:t xml:space="preserve"> (numa determinada iteração)</w:t>
+      </w:r>
+      <w:r>
+        <w:t>.</w:t>
+      </w:r>
+      <w:r>
+        <w:t xml:space="preserve"> </w:t>
+      </w:r>
+      <w:r>
+        <w:t xml:space="preserve">As características são os valores de </w:t>
+      </w:r>
+      <w:proofErr w:type="spellStart"/>
+      <w:r>
+        <w:rPr>
+          <w:i/>
+          <w:iCs/>
+        </w:rPr>
+        <w:t>Onset</w:t>
+      </w:r>
+      <w:proofErr w:type="spellEnd"/>
+      <w:r>
+        <w:t xml:space="preserve">, </w:t>
+      </w:r>
+      <w:proofErr w:type="spellStart"/>
+      <w:r>
+        <w:rPr>
+          <w:i/>
+          <w:iCs/>
+        </w:rPr>
+        <w:t>Spectral</w:t>
+      </w:r>
+      <w:proofErr w:type="spellEnd"/>
+      <w:r>
+        <w:t xml:space="preserve"> </w:t>
+      </w:r>
+      <w:r>
+        <w:rPr>
+          <w:i/>
+          <w:iCs/>
+        </w:rPr>
         <w:t>flux</w:t>
       </w:r>
       <w:r>
@@ -2534,16 +2468,61 @@
         <w:t xml:space="preserve">Note-se que o agrupamento destes três vetores de características </w:t>
       </w:r>
       <w:r>
-        <w:t>permite obter cada um dos exemplos do vetor X (nas equações 3 e 5).</w:t>
-      </w:r>
-      <w:r>
-        <w:t xml:space="preserve"> As iterações seguintes permitem obter os exemplos restantes do vetor de caracterís</w:t>
+        <w:t xml:space="preserve">permite obter cada um dos </w:t>
+      </w:r>
+      <w:r>
+        <w:t xml:space="preserve">elementos, </w:t>
+      </w:r>
+      <w:r>
+        <w:rPr>
+          <w:i/>
+          <w:iCs/>
+        </w:rPr>
+        <w:t>X</w:t>
+      </w:r>
+      <w:r>
+        <w:rPr>
+          <w:vertAlign w:val="subscript"/>
+        </w:rPr>
+        <w:t>i</w:t>
+      </w:r>
+      <w:r>
+        <w:t>,</w:t>
+      </w:r>
+      <w:r>
+        <w:t xml:space="preserve"> do vetor X (nas </w:t>
+      </w:r>
+      <w:r>
+        <w:t>figura</w:t>
+      </w:r>
+      <w:r>
+        <w:t xml:space="preserve"> </w:t>
+      </w:r>
+      <w:r>
+        <w:t>2</w:t>
+      </w:r>
+      <w:r>
+        <w:t>).</w:t>
+      </w:r>
+      <w:r>
+        <w:t xml:space="preserve"> As iterações seguintes permitem obter os </w:t>
+      </w:r>
+      <w:r>
+        <w:t>elementos</w:t>
+      </w:r>
+      <w:r>
+        <w:t xml:space="preserve"> restantes do vetor de caracterís</w:t>
       </w:r>
       <w:r>
         <w:t>ticas final (X).</w:t>
       </w:r>
       <w:r>
         <w:t xml:space="preserve"> </w:t>
+      </w:r>
+    </w:p>
+    <w:p>
+      <w:r>
+        <w:br w:type="page"/>
       </w:r>
     </w:p>
     <w:p/>
@@ -2584,7 +2563,7 @@
               <w:rPr>
                 <w:rFonts w:ascii="Cambria Math" w:hAnsi="Cambria Math"/>
               </w:rPr>
-              <m:t>x</m:t>
+              <m:t>X</m:t>
             </m:r>
           </m:e>
           <m:sub>
@@ -2604,7 +2583,13 @@
         <w:t>,</w:t>
       </w:r>
       <w:r>
-        <w:t xml:space="preserve"> do vetor de características </w:t>
+        <w:t xml:space="preserve"> d</w:t>
+      </w:r>
+      <w:r>
+        <w:t xml:space="preserve">a matriz de </w:t>
+      </w:r>
+      <w:r>
+        <w:t xml:space="preserve">características </w:t>
       </w:r>
       <w:r>
         <w:t xml:space="preserve">é atribuída uma classe. Desta forma, </w:t>
@@ -2797,7 +2782,7 @@
                                 <w:rPr>
                                   <w:rFonts w:ascii="Cambria Math" w:hAnsi="Cambria Math"/>
                                 </w:rPr>
-                                <m:t>m</m:t>
+                                <m:t>M</m:t>
                               </m:r>
                             </m:sub>
                           </m:sSub>
@@ -2825,7 +2810,7 @@
           <w:rPr>
             <w:noProof/>
           </w:rPr>
-          <w:t>6</w:t>
+          <w:t>3</w:t>
         </w:r>
       </w:fldSimple>
       <w:r>
@@ -2892,13 +2877,7 @@
     </w:p>
     <w:p>
       <w:r>
-        <w:t xml:space="preserve">Numa fase </w:t>
-      </w:r>
-      <w:r>
-        <w:t>inicial</w:t>
-      </w:r>
-      <w:r>
-        <w:t xml:space="preserve">, considerar-se-á a existência de duas classes: Batida de bola e não batida de bola. </w:t>
+        <w:t xml:space="preserve">Numa fase inicial, considerar-se-á a existência de duas classes: Batida de bola e não batida de bola. </w:t>
       </w:r>
       <w:r>
         <w:t>Para</w:t>
@@ -2942,6 +2921,9 @@
         <w:jc w:val="center"/>
       </w:pPr>
       <w:r>
+        <w:rPr>
+          <w:noProof/>
+        </w:rPr>
         <w:drawing>
           <wp:inline distT="0" distB="0" distL="0" distR="0" wp14:anchorId="048E4860" wp14:editId="06E8B1B1">
             <wp:extent cx="4011930" cy="2894779"/>
@@ -3011,7 +2993,7 @@
           <w:rPr>
             <w:noProof/>
           </w:rPr>
-          <w:t>2</w:t>
+          <w:t>6</w:t>
         </w:r>
       </w:fldSimple>
       <w:r>
@@ -3019,6 +3001,9 @@
       </w:r>
       <w:r>
         <w:t xml:space="preserve"> no programa </w:t>
+      </w:r>
+      <w:r>
+        <w:t xml:space="preserve">Adobe </w:t>
       </w:r>
       <w:proofErr w:type="spellStart"/>
       <w:r>
@@ -3075,13 +3060,26 @@
             <w:pPr>
               <w:ind w:firstLine="0"/>
               <w:jc w:val="center"/>
+              <w:rPr>
+                <w:i/>
+                <w:iCs/>
+              </w:rPr>
             </w:pPr>
             <w:proofErr w:type="spellStart"/>
             <w:r>
+              <w:rPr>
+                <w:i/>
+                <w:iCs/>
+              </w:rPr>
+              <w:lastRenderedPageBreak/>
               <w:t>Ball</w:t>
             </w:r>
             <w:proofErr w:type="spellEnd"/>
             <w:r>
+              <w:rPr>
+                <w:i/>
+                <w:iCs/>
+              </w:rPr>
               <w:t xml:space="preserve"> hit</w:t>
             </w:r>
           </w:p>
@@ -3094,13 +3092,25 @@
             <w:pPr>
               <w:ind w:firstLine="0"/>
               <w:jc w:val="center"/>
+              <w:rPr>
+                <w:i/>
+                <w:iCs/>
+              </w:rPr>
             </w:pPr>
             <w:proofErr w:type="spellStart"/>
             <w:r>
+              <w:rPr>
+                <w:i/>
+                <w:iCs/>
+              </w:rPr>
               <w:t>Begin</w:t>
             </w:r>
             <w:proofErr w:type="spellEnd"/>
             <w:r>
+              <w:rPr>
+                <w:i/>
+                <w:iCs/>
+              </w:rPr>
               <w:t xml:space="preserve"> Sample</w:t>
             </w:r>
           </w:p>
@@ -3113,8 +3123,16 @@
             <w:pPr>
               <w:ind w:firstLine="0"/>
               <w:jc w:val="center"/>
+              <w:rPr>
+                <w:i/>
+                <w:iCs/>
+              </w:rPr>
             </w:pPr>
             <w:r>
+              <w:rPr>
+                <w:i/>
+                <w:iCs/>
+              </w:rPr>
               <w:t>End Sample</w:t>
             </w:r>
           </w:p>
@@ -3182,7 +3200,7 @@
           <w:rPr>
             <w:noProof/>
           </w:rPr>
-          <w:t>3</w:t>
+          <w:t>7</w:t>
         </w:r>
       </w:fldSimple>
       <w:r>
@@ -3315,25 +3333,7 @@
             <w:rPr>
               <w:rFonts w:ascii="Cambria Math" w:hAnsi="Cambria Math"/>
             </w:rPr>
-            <m:t>=</m:t>
-          </m:r>
-          <m:r>
-            <w:rPr>
-              <w:rFonts w:ascii="Cambria Math" w:hAnsi="Cambria Math"/>
-            </w:rPr>
-            <m:t>B</m:t>
-          </m:r>
-          <m:r>
-            <w:rPr>
-              <w:rFonts w:ascii="Cambria Math" w:hAnsi="Cambria Math"/>
-            </w:rPr>
-            <m:t xml:space="preserve">all hit </m:t>
-          </m:r>
-          <m:r>
-            <w:rPr>
-              <w:rFonts w:ascii="Cambria Math" w:hAnsi="Cambria Math"/>
-            </w:rPr>
-            <m:t xml:space="preserve">∀ </m:t>
+            <m:t xml:space="preserve">=Ball hit ∀ </m:t>
           </m:r>
           <m:sSub>
             <m:sSubPr>
@@ -3397,19 +3397,7 @@
             <w:rPr>
               <w:rFonts w:ascii="Cambria Math" w:hAnsi="Cambria Math"/>
             </w:rPr>
-            <m:t xml:space="preserve"> </m:t>
-          </m:r>
-          <m:r>
-            <w:rPr>
-              <w:rFonts w:ascii="Cambria Math" w:hAnsi="Cambria Math"/>
-            </w:rPr>
-            <m:t>∈</m:t>
-          </m:r>
-          <m:r>
-            <w:rPr>
-              <w:rFonts w:ascii="Cambria Math" w:hAnsi="Cambria Math"/>
-            </w:rPr>
-            <m:t xml:space="preserve"> </m:t>
+            <m:t xml:space="preserve"> ∈ </m:t>
           </m:r>
           <m:d>
             <m:dPr>
@@ -3537,19 +3525,7 @@
             <w:rPr>
               <w:rFonts w:ascii="Cambria Math" w:hAnsi="Cambria Math"/>
             </w:rPr>
-            <m:t xml:space="preserve"> </m:t>
-          </m:r>
-          <m:r>
-            <w:rPr>
-              <w:rFonts w:ascii="Cambria Math" w:hAnsi="Cambria Math"/>
-            </w:rPr>
-            <m:t>∉</m:t>
-          </m:r>
-          <m:r>
-            <w:rPr>
-              <w:rFonts w:ascii="Cambria Math" w:hAnsi="Cambria Math"/>
-            </w:rPr>
-            <m:t xml:space="preserve"> </m:t>
+            <m:t xml:space="preserve"> ∉ </m:t>
           </m:r>
           <m:d>
             <m:dPr>
@@ -3593,7 +3569,7 @@
           <w:rPr>
             <w:noProof/>
           </w:rPr>
-          <w:t>7</w:t>
+          <w:t>4</w:t>
         </w:r>
       </w:fldSimple>
       <w:r>
@@ -3613,13 +3589,1472 @@
       </w:r>
     </w:p>
     <w:p/>
-    <w:p/>
+    <w:p>
+      <w:r>
+        <w:br w:type="page"/>
+      </w:r>
+    </w:p>
     <w:p/>
     <w:p>
       <w:pPr>
         <w:pStyle w:val="Ttulo1"/>
       </w:pPr>
       <w:r>
+        <w:t xml:space="preserve">Obtenção do </w:t>
+      </w:r>
+      <w:proofErr w:type="spellStart"/>
+      <w:r>
+        <w:rPr>
+          <w:iCs/>
+        </w:rPr>
+        <w:t>dataset</w:t>
+      </w:r>
+      <w:proofErr w:type="spellEnd"/>
+    </w:p>
+    <w:p/>
+    <w:p>
+      <w:r>
+        <w:t>Tendo</w:t>
+      </w:r>
+      <w:r>
+        <w:t xml:space="preserve"> obtido</w:t>
+      </w:r>
+      <w:r>
+        <w:t xml:space="preserve"> a matriz de características e o vetor de valores das classes correspondente, o processo de </w:t>
+      </w:r>
+      <w:r>
+        <w:t xml:space="preserve">obtenção do </w:t>
+      </w:r>
+      <w:proofErr w:type="spellStart"/>
+      <w:r>
+        <w:rPr>
+          <w:i/>
+          <w:iCs/>
+        </w:rPr>
+        <w:t>dataset</w:t>
+      </w:r>
+      <w:proofErr w:type="spellEnd"/>
+      <w:r>
+        <w:t xml:space="preserve">, corresponde </w:t>
+      </w:r>
+      <w:r>
+        <w:t>à</w:t>
+      </w:r>
+      <w:r>
+        <w:t xml:space="preserve"> jun</w:t>
+      </w:r>
+      <w:r>
+        <w:t>ção</w:t>
+      </w:r>
+      <w:r>
+        <w:t xml:space="preserve"> </w:t>
+      </w:r>
+      <w:r>
+        <w:t>d</w:t>
+      </w:r>
+      <w:r>
+        <w:t>estas duas componentes.</w:t>
+      </w:r>
+      <w:r>
+        <w:t xml:space="preserve"> Assim, considerando que a janela desliza ao longo do áudio, um conjunto de exemplos, </w:t>
+      </w:r>
+      <w:r>
+        <w:rPr>
+          <w:i/>
+          <w:iCs/>
+        </w:rPr>
+        <w:t>X</w:t>
+      </w:r>
+      <w:r>
+        <w:rPr>
+          <w:vertAlign w:val="subscript"/>
+        </w:rPr>
+        <w:t>i</w:t>
+      </w:r>
+      <w:r>
+        <w:t xml:space="preserve">, corresponderão a uma mesma classe, </w:t>
+      </w:r>
+      <w:proofErr w:type="spellStart"/>
+      <w:r>
+        <w:rPr>
+          <w:i/>
+          <w:iCs/>
+        </w:rPr>
+        <w:t>y</w:t>
+      </w:r>
+      <w:r>
+        <w:rPr>
+          <w:vertAlign w:val="subscript"/>
+        </w:rPr>
+        <w:t>i</w:t>
+      </w:r>
+      <w:proofErr w:type="spellEnd"/>
+      <w:r>
+        <w:t xml:space="preserve">: </w:t>
+      </w:r>
+    </w:p>
+    <w:p/>
+    <w:p>
+      <w:pPr>
+        <w:keepNext/>
+      </w:pPr>
+      <m:oMathPara>
+        <m:oMath>
+          <m:r>
+            <w:rPr>
+              <w:rFonts w:ascii="Cambria Math" w:hAnsi="Cambria Math"/>
+            </w:rPr>
+            <m:t xml:space="preserve">Dataset = </m:t>
+          </m:r>
+          <m:d>
+            <m:dPr>
+              <m:begChr m:val="["/>
+              <m:endChr m:val="]"/>
+              <m:ctrlPr>
+                <w:rPr>
+                  <w:rFonts w:ascii="Cambria Math" w:hAnsi="Cambria Math"/>
+                  <w:i/>
+                </w:rPr>
+              </m:ctrlPr>
+            </m:dPr>
+            <m:e>
+              <m:m>
+                <m:mPr>
+                  <m:mcs>
+                    <m:mc>
+                      <m:mcPr>
+                        <m:count m:val="3"/>
+                        <m:mcJc m:val="center"/>
+                      </m:mcPr>
+                    </m:mc>
+                  </m:mcs>
+                  <m:ctrlPr>
+                    <w:rPr>
+                      <w:rFonts w:ascii="Cambria Math" w:hAnsi="Cambria Math"/>
+                      <w:i/>
+                    </w:rPr>
+                  </m:ctrlPr>
+                </m:mPr>
+                <m:mr>
+                  <m:e>
+                    <m:m>
+                      <m:mPr>
+                        <m:mcs>
+                          <m:mc>
+                            <m:mcPr>
+                              <m:count m:val="1"/>
+                              <m:mcJc m:val="center"/>
+                            </m:mcPr>
+                          </m:mc>
+                        </m:mcs>
+                        <m:ctrlPr>
+                          <w:rPr>
+                            <w:rFonts w:ascii="Cambria Math" w:hAnsi="Cambria Math"/>
+                            <w:i/>
+                          </w:rPr>
+                        </m:ctrlPr>
+                      </m:mPr>
+                      <m:mr>
+                        <m:e>
+                          <m:sSub>
+                            <m:sSubPr>
+                              <m:ctrlPr>
+                                <w:rPr>
+                                  <w:rFonts w:ascii="Cambria Math" w:hAnsi="Cambria Math"/>
+                                  <w:i/>
+                                </w:rPr>
+                              </m:ctrlPr>
+                            </m:sSubPr>
+                            <m:e>
+                              <m:r>
+                                <w:rPr>
+                                  <w:rFonts w:ascii="Cambria Math" w:hAnsi="Cambria Math"/>
+                                </w:rPr>
+                                <m:t>X</m:t>
+                              </m:r>
+                            </m:e>
+                            <m:sub>
+                              <m:r>
+                                <w:rPr>
+                                  <w:rFonts w:ascii="Cambria Math" w:hAnsi="Cambria Math"/>
+                                </w:rPr>
+                                <m:t>1</m:t>
+                              </m:r>
+                            </m:sub>
+                          </m:sSub>
+                        </m:e>
+                      </m:mr>
+                      <m:mr>
+                        <m:e>
+                          <m:sSub>
+                            <m:sSubPr>
+                              <m:ctrlPr>
+                                <w:rPr>
+                                  <w:rFonts w:ascii="Cambria Math" w:hAnsi="Cambria Math"/>
+                                  <w:i/>
+                                </w:rPr>
+                              </m:ctrlPr>
+                            </m:sSubPr>
+                            <m:e>
+                              <m:r>
+                                <w:rPr>
+                                  <w:rFonts w:ascii="Cambria Math" w:hAnsi="Cambria Math"/>
+                                </w:rPr>
+                                <m:t>X</m:t>
+                              </m:r>
+                            </m:e>
+                            <m:sub>
+                              <m:r>
+                                <w:rPr>
+                                  <w:rFonts w:ascii="Cambria Math" w:hAnsi="Cambria Math"/>
+                                </w:rPr>
+                                <m:t>2</m:t>
+                              </m:r>
+                            </m:sub>
+                          </m:sSub>
+                        </m:e>
+                      </m:mr>
+                      <m:mr>
+                        <m:e>
+                          <m:m>
+                            <m:mPr>
+                              <m:mcs>
+                                <m:mc>
+                                  <m:mcPr>
+                                    <m:count m:val="1"/>
+                                    <m:mcJc m:val="center"/>
+                                  </m:mcPr>
+                                </m:mc>
+                              </m:mcs>
+                              <m:ctrlPr>
+                                <w:rPr>
+                                  <w:rFonts w:ascii="Cambria Math" w:hAnsi="Cambria Math"/>
+                                  <w:i/>
+                                </w:rPr>
+                              </m:ctrlPr>
+                            </m:mPr>
+                            <m:mr>
+                              <m:e>
+                                <m:sSub>
+                                  <m:sSubPr>
+                                    <m:ctrlPr>
+                                      <w:rPr>
+                                        <w:rFonts w:ascii="Cambria Math" w:hAnsi="Cambria Math"/>
+                                        <w:i/>
+                                      </w:rPr>
+                                    </m:ctrlPr>
+                                  </m:sSubPr>
+                                  <m:e>
+                                    <m:r>
+                                      <w:rPr>
+                                        <w:rFonts w:ascii="Cambria Math" w:hAnsi="Cambria Math"/>
+                                      </w:rPr>
+                                      <m:t>X</m:t>
+                                    </m:r>
+                                  </m:e>
+                                  <m:sub>
+                                    <m:r>
+                                      <w:rPr>
+                                        <w:rFonts w:ascii="Cambria Math" w:hAnsi="Cambria Math"/>
+                                      </w:rPr>
+                                      <m:t>3</m:t>
+                                    </m:r>
+                                  </m:sub>
+                                </m:sSub>
+                              </m:e>
+                            </m:mr>
+                            <m:mr>
+                              <m:e>
+                                <m:r>
+                                  <w:rPr>
+                                    <w:rFonts w:ascii="Cambria Math" w:hAnsi="Cambria Math"/>
+                                  </w:rPr>
+                                  <m:t>⋮</m:t>
+                                </m:r>
+                              </m:e>
+                            </m:mr>
+                            <m:mr>
+                              <m:e>
+                                <m:m>
+                                  <m:mPr>
+                                    <m:mcs>
+                                      <m:mc>
+                                        <m:mcPr>
+                                          <m:count m:val="1"/>
+                                          <m:mcJc m:val="center"/>
+                                        </m:mcPr>
+                                      </m:mc>
+                                    </m:mcs>
+                                    <m:ctrlPr>
+                                      <w:rPr>
+                                        <w:rFonts w:ascii="Cambria Math" w:hAnsi="Cambria Math"/>
+                                        <w:i/>
+                                      </w:rPr>
+                                    </m:ctrlPr>
+                                  </m:mPr>
+                                  <m:mr>
+                                    <m:e>
+                                      <m:sSub>
+                                        <m:sSubPr>
+                                          <m:ctrlPr>
+                                            <w:rPr>
+                                              <w:rFonts w:ascii="Cambria Math" w:hAnsi="Cambria Math"/>
+                                              <w:i/>
+                                            </w:rPr>
+                                          </m:ctrlPr>
+                                        </m:sSubPr>
+                                        <m:e>
+                                          <m:r>
+                                            <w:rPr>
+                                              <w:rFonts w:ascii="Cambria Math" w:hAnsi="Cambria Math"/>
+                                            </w:rPr>
+                                            <m:t>X</m:t>
+                                          </m:r>
+                                        </m:e>
+                                        <m:sub>
+                                          <m:r>
+                                            <w:rPr>
+                                              <w:rFonts w:ascii="Cambria Math" w:hAnsi="Cambria Math"/>
+                                            </w:rPr>
+                                            <m:t>N-1</m:t>
+                                          </m:r>
+                                        </m:sub>
+                                      </m:sSub>
+                                    </m:e>
+                                  </m:mr>
+                                  <m:mr>
+                                    <m:e>
+                                      <m:sSub>
+                                        <m:sSubPr>
+                                          <m:ctrlPr>
+                                            <w:rPr>
+                                              <w:rFonts w:ascii="Cambria Math" w:hAnsi="Cambria Math"/>
+                                              <w:i/>
+                                            </w:rPr>
+                                          </m:ctrlPr>
+                                        </m:sSubPr>
+                                        <m:e>
+                                          <m:r>
+                                            <w:rPr>
+                                              <w:rFonts w:ascii="Cambria Math" w:hAnsi="Cambria Math"/>
+                                            </w:rPr>
+                                            <m:t>X</m:t>
+                                          </m:r>
+                                        </m:e>
+                                        <m:sub>
+                                          <m:r>
+                                            <w:rPr>
+                                              <w:rFonts w:ascii="Cambria Math" w:hAnsi="Cambria Math"/>
+                                            </w:rPr>
+                                            <m:t>N</m:t>
+                                          </m:r>
+                                        </m:sub>
+                                      </m:sSub>
+                                    </m:e>
+                                  </m:mr>
+                                </m:m>
+                                <m:r>
+                                  <w:rPr>
+                                    <w:rFonts w:ascii="Cambria Math" w:hAnsi="Cambria Math"/>
+                                  </w:rPr>
+                                  <m:t xml:space="preserve"> </m:t>
+                                </m:r>
+                              </m:e>
+                            </m:mr>
+                          </m:m>
+                        </m:e>
+                      </m:mr>
+                    </m:m>
+                  </m:e>
+                  <m:e>
+                    <m:m>
+                      <m:mPr>
+                        <m:mcs>
+                          <m:mc>
+                            <m:mcPr>
+                              <m:count m:val="1"/>
+                              <m:mcJc m:val="center"/>
+                            </m:mcPr>
+                          </m:mc>
+                        </m:mcs>
+                        <m:ctrlPr>
+                          <w:rPr>
+                            <w:rFonts w:ascii="Cambria Math" w:hAnsi="Cambria Math"/>
+                            <w:i/>
+                          </w:rPr>
+                        </m:ctrlPr>
+                      </m:mPr>
+                      <m:mr>
+                        <m:e>
+                          <m:sSub>
+                            <m:sSubPr>
+                              <m:ctrlPr>
+                                <w:rPr>
+                                  <w:rFonts w:ascii="Cambria Math" w:hAnsi="Cambria Math"/>
+                                  <w:i/>
+                                </w:rPr>
+                              </m:ctrlPr>
+                            </m:sSubPr>
+                            <m:e>
+                              <m:r>
+                                <w:rPr>
+                                  <w:rFonts w:ascii="Cambria Math" w:hAnsi="Cambria Math"/>
+                                </w:rPr>
+                                <m:t>X</m:t>
+                              </m:r>
+                            </m:e>
+                            <m:sub>
+                              <m:r>
+                                <w:rPr>
+                                  <w:rFonts w:ascii="Cambria Math" w:hAnsi="Cambria Math"/>
+                                </w:rPr>
+                                <m:t>2</m:t>
+                              </m:r>
+                            </m:sub>
+                          </m:sSub>
+                        </m:e>
+                      </m:mr>
+                      <m:mr>
+                        <m:e>
+                          <m:sSub>
+                            <m:sSubPr>
+                              <m:ctrlPr>
+                                <w:rPr>
+                                  <w:rFonts w:ascii="Cambria Math" w:hAnsi="Cambria Math"/>
+                                  <w:i/>
+                                </w:rPr>
+                              </m:ctrlPr>
+                            </m:sSubPr>
+                            <m:e>
+                              <m:r>
+                                <w:rPr>
+                                  <w:rFonts w:ascii="Cambria Math" w:hAnsi="Cambria Math"/>
+                                </w:rPr>
+                                <m:t>X</m:t>
+                              </m:r>
+                            </m:e>
+                            <m:sub>
+                              <m:r>
+                                <w:rPr>
+                                  <w:rFonts w:ascii="Cambria Math" w:hAnsi="Cambria Math"/>
+                                </w:rPr>
+                                <m:t>3</m:t>
+                              </m:r>
+                            </m:sub>
+                          </m:sSub>
+                        </m:e>
+                      </m:mr>
+                      <m:mr>
+                        <m:e>
+                          <m:m>
+                            <m:mPr>
+                              <m:mcs>
+                                <m:mc>
+                                  <m:mcPr>
+                                    <m:count m:val="1"/>
+                                    <m:mcJc m:val="center"/>
+                                  </m:mcPr>
+                                </m:mc>
+                              </m:mcs>
+                              <m:ctrlPr>
+                                <w:rPr>
+                                  <w:rFonts w:ascii="Cambria Math" w:hAnsi="Cambria Math"/>
+                                  <w:i/>
+                                </w:rPr>
+                              </m:ctrlPr>
+                            </m:mPr>
+                            <m:mr>
+                              <m:e>
+                                <m:sSub>
+                                  <m:sSubPr>
+                                    <m:ctrlPr>
+                                      <w:rPr>
+                                        <w:rFonts w:ascii="Cambria Math" w:hAnsi="Cambria Math"/>
+                                        <w:i/>
+                                      </w:rPr>
+                                    </m:ctrlPr>
+                                  </m:sSubPr>
+                                  <m:e>
+                                    <m:r>
+                                      <w:rPr>
+                                        <w:rFonts w:ascii="Cambria Math" w:hAnsi="Cambria Math"/>
+                                      </w:rPr>
+                                      <m:t>X</m:t>
+                                    </m:r>
+                                  </m:e>
+                                  <m:sub>
+                                    <m:r>
+                                      <w:rPr>
+                                        <w:rFonts w:ascii="Cambria Math" w:hAnsi="Cambria Math"/>
+                                      </w:rPr>
+                                      <m:t>4</m:t>
+                                    </m:r>
+                                  </m:sub>
+                                </m:sSub>
+                              </m:e>
+                            </m:mr>
+                            <m:mr>
+                              <m:e>
+                                <m:r>
+                                  <w:rPr>
+                                    <w:rFonts w:ascii="Cambria Math" w:hAnsi="Cambria Math"/>
+                                  </w:rPr>
+                                  <m:t>⋮</m:t>
+                                </m:r>
+                              </m:e>
+                            </m:mr>
+                            <m:mr>
+                              <m:e>
+                                <m:m>
+                                  <m:mPr>
+                                    <m:mcs>
+                                      <m:mc>
+                                        <m:mcPr>
+                                          <m:count m:val="1"/>
+                                          <m:mcJc m:val="center"/>
+                                        </m:mcPr>
+                                      </m:mc>
+                                    </m:mcs>
+                                    <m:ctrlPr>
+                                      <w:rPr>
+                                        <w:rFonts w:ascii="Cambria Math" w:hAnsi="Cambria Math"/>
+                                        <w:i/>
+                                      </w:rPr>
+                                    </m:ctrlPr>
+                                  </m:mPr>
+                                  <m:mr>
+                                    <m:e>
+                                      <m:sSub>
+                                        <m:sSubPr>
+                                          <m:ctrlPr>
+                                            <w:rPr>
+                                              <w:rFonts w:ascii="Cambria Math" w:hAnsi="Cambria Math"/>
+                                              <w:i/>
+                                            </w:rPr>
+                                          </m:ctrlPr>
+                                        </m:sSubPr>
+                                        <m:e>
+                                          <m:r>
+                                            <w:rPr>
+                                              <w:rFonts w:ascii="Cambria Math" w:hAnsi="Cambria Math"/>
+                                            </w:rPr>
+                                            <m:t>X</m:t>
+                                          </m:r>
+                                        </m:e>
+                                        <m:sub>
+                                          <m:r>
+                                            <w:rPr>
+                                              <w:rFonts w:ascii="Cambria Math" w:hAnsi="Cambria Math"/>
+                                            </w:rPr>
+                                            <m:t>N</m:t>
+                                          </m:r>
+                                        </m:sub>
+                                      </m:sSub>
+                                    </m:e>
+                                  </m:mr>
+                                  <m:mr>
+                                    <m:e>
+                                      <m:sSub>
+                                        <m:sSubPr>
+                                          <m:ctrlPr>
+                                            <w:rPr>
+                                              <w:rFonts w:ascii="Cambria Math" w:hAnsi="Cambria Math"/>
+                                              <w:i/>
+                                            </w:rPr>
+                                          </m:ctrlPr>
+                                        </m:sSubPr>
+                                        <m:e>
+                                          <m:r>
+                                            <w:rPr>
+                                              <w:rFonts w:ascii="Cambria Math" w:hAnsi="Cambria Math"/>
+                                            </w:rPr>
+                                            <m:t>X</m:t>
+                                          </m:r>
+                                        </m:e>
+                                        <m:sub>
+                                          <m:r>
+                                            <w:rPr>
+                                              <w:rFonts w:ascii="Cambria Math" w:hAnsi="Cambria Math"/>
+                                            </w:rPr>
+                                            <m:t>N+1</m:t>
+                                          </m:r>
+                                        </m:sub>
+                                      </m:sSub>
+                                    </m:e>
+                                  </m:mr>
+                                </m:m>
+                              </m:e>
+                            </m:mr>
+                          </m:m>
+                        </m:e>
+                      </m:mr>
+                    </m:m>
+                  </m:e>
+                  <m:e>
+                    <m:m>
+                      <m:mPr>
+                        <m:mcs>
+                          <m:mc>
+                            <m:mcPr>
+                              <m:count m:val="3"/>
+                              <m:mcJc m:val="center"/>
+                            </m:mcPr>
+                          </m:mc>
+                        </m:mcs>
+                        <m:ctrlPr>
+                          <w:rPr>
+                            <w:rFonts w:ascii="Cambria Math" w:hAnsi="Cambria Math"/>
+                            <w:i/>
+                          </w:rPr>
+                        </m:ctrlPr>
+                      </m:mPr>
+                      <m:mr>
+                        <m:e>
+                          <m:m>
+                            <m:mPr>
+                              <m:mcs>
+                                <m:mc>
+                                  <m:mcPr>
+                                    <m:count m:val="1"/>
+                                    <m:mcJc m:val="center"/>
+                                  </m:mcPr>
+                                </m:mc>
+                              </m:mcs>
+                              <m:ctrlPr>
+                                <w:rPr>
+                                  <w:rFonts w:ascii="Cambria Math" w:hAnsi="Cambria Math"/>
+                                  <w:i/>
+                                </w:rPr>
+                              </m:ctrlPr>
+                            </m:mPr>
+                            <m:mr>
+                              <m:e>
+                                <m:sSub>
+                                  <m:sSubPr>
+                                    <m:ctrlPr>
+                                      <w:rPr>
+                                        <w:rFonts w:ascii="Cambria Math" w:hAnsi="Cambria Math"/>
+                                        <w:i/>
+                                      </w:rPr>
+                                    </m:ctrlPr>
+                                  </m:sSubPr>
+                                  <m:e>
+                                    <m:r>
+                                      <w:rPr>
+                                        <w:rFonts w:ascii="Cambria Math" w:hAnsi="Cambria Math"/>
+                                      </w:rPr>
+                                      <m:t>X</m:t>
+                                    </m:r>
+                                  </m:e>
+                                  <m:sub>
+                                    <m:r>
+                                      <w:rPr>
+                                        <w:rFonts w:ascii="Cambria Math" w:hAnsi="Cambria Math"/>
+                                      </w:rPr>
+                                      <m:t>3</m:t>
+                                    </m:r>
+                                  </m:sub>
+                                </m:sSub>
+                              </m:e>
+                            </m:mr>
+                            <m:mr>
+                              <m:e>
+                                <m:sSub>
+                                  <m:sSubPr>
+                                    <m:ctrlPr>
+                                      <w:rPr>
+                                        <w:rFonts w:ascii="Cambria Math" w:hAnsi="Cambria Math"/>
+                                        <w:i/>
+                                      </w:rPr>
+                                    </m:ctrlPr>
+                                  </m:sSubPr>
+                                  <m:e>
+                                    <m:r>
+                                      <w:rPr>
+                                        <w:rFonts w:ascii="Cambria Math" w:hAnsi="Cambria Math"/>
+                                      </w:rPr>
+                                      <m:t>X</m:t>
+                                    </m:r>
+                                  </m:e>
+                                  <m:sub>
+                                    <m:r>
+                                      <w:rPr>
+                                        <w:rFonts w:ascii="Cambria Math" w:hAnsi="Cambria Math"/>
+                                      </w:rPr>
+                                      <m:t>4</m:t>
+                                    </m:r>
+                                  </m:sub>
+                                </m:sSub>
+                              </m:e>
+                            </m:mr>
+                            <m:mr>
+                              <m:e>
+                                <m:m>
+                                  <m:mPr>
+                                    <m:mcs>
+                                      <m:mc>
+                                        <m:mcPr>
+                                          <m:count m:val="1"/>
+                                          <m:mcJc m:val="center"/>
+                                        </m:mcPr>
+                                      </m:mc>
+                                    </m:mcs>
+                                    <m:ctrlPr>
+                                      <w:rPr>
+                                        <w:rFonts w:ascii="Cambria Math" w:hAnsi="Cambria Math"/>
+                                        <w:i/>
+                                      </w:rPr>
+                                    </m:ctrlPr>
+                                  </m:mPr>
+                                  <m:mr>
+                                    <m:e>
+                                      <m:sSub>
+                                        <m:sSubPr>
+                                          <m:ctrlPr>
+                                            <w:rPr>
+                                              <w:rFonts w:ascii="Cambria Math" w:hAnsi="Cambria Math"/>
+                                              <w:i/>
+                                            </w:rPr>
+                                          </m:ctrlPr>
+                                        </m:sSubPr>
+                                        <m:e>
+                                          <m:r>
+                                            <w:rPr>
+                                              <w:rFonts w:ascii="Cambria Math" w:hAnsi="Cambria Math"/>
+                                            </w:rPr>
+                                            <m:t>X</m:t>
+                                          </m:r>
+                                        </m:e>
+                                        <m:sub>
+                                          <m:r>
+                                            <w:rPr>
+                                              <w:rFonts w:ascii="Cambria Math" w:hAnsi="Cambria Math"/>
+                                            </w:rPr>
+                                            <m:t>5</m:t>
+                                          </m:r>
+                                        </m:sub>
+                                      </m:sSub>
+                                    </m:e>
+                                  </m:mr>
+                                  <m:mr>
+                                    <m:e>
+                                      <m:r>
+                                        <w:rPr>
+                                          <w:rFonts w:ascii="Cambria Math" w:hAnsi="Cambria Math"/>
+                                        </w:rPr>
+                                        <m:t>⋮</m:t>
+                                      </m:r>
+                                    </m:e>
+                                  </m:mr>
+                                  <m:mr>
+                                    <m:e>
+                                      <m:m>
+                                        <m:mPr>
+                                          <m:mcs>
+                                            <m:mc>
+                                              <m:mcPr>
+                                                <m:count m:val="1"/>
+                                                <m:mcJc m:val="center"/>
+                                              </m:mcPr>
+                                            </m:mc>
+                                          </m:mcs>
+                                          <m:ctrlPr>
+                                            <w:rPr>
+                                              <w:rFonts w:ascii="Cambria Math" w:hAnsi="Cambria Math"/>
+                                              <w:i/>
+                                            </w:rPr>
+                                          </m:ctrlPr>
+                                        </m:mPr>
+                                        <m:mr>
+                                          <m:e>
+                                            <m:sSub>
+                                              <m:sSubPr>
+                                                <m:ctrlPr>
+                                                  <w:rPr>
+                                                    <w:rFonts w:ascii="Cambria Math" w:hAnsi="Cambria Math"/>
+                                                    <w:i/>
+                                                  </w:rPr>
+                                                </m:ctrlPr>
+                                              </m:sSubPr>
+                                              <m:e>
+                                                <m:r>
+                                                  <w:rPr>
+                                                    <w:rFonts w:ascii="Cambria Math" w:hAnsi="Cambria Math"/>
+                                                  </w:rPr>
+                                                  <m:t>X</m:t>
+                                                </m:r>
+                                              </m:e>
+                                              <m:sub>
+                                                <m:r>
+                                                  <w:rPr>
+                                                    <w:rFonts w:ascii="Cambria Math" w:hAnsi="Cambria Math"/>
+                                                  </w:rPr>
+                                                  <m:t>N+1</m:t>
+                                                </m:r>
+                                              </m:sub>
+                                            </m:sSub>
+                                          </m:e>
+                                        </m:mr>
+                                        <m:mr>
+                                          <m:e>
+                                            <m:sSub>
+                                              <m:sSubPr>
+                                                <m:ctrlPr>
+                                                  <w:rPr>
+                                                    <w:rFonts w:ascii="Cambria Math" w:hAnsi="Cambria Math"/>
+                                                    <w:i/>
+                                                  </w:rPr>
+                                                </m:ctrlPr>
+                                              </m:sSubPr>
+                                              <m:e>
+                                                <m:r>
+                                                  <w:rPr>
+                                                    <w:rFonts w:ascii="Cambria Math" w:hAnsi="Cambria Math"/>
+                                                  </w:rPr>
+                                                  <m:t>X</m:t>
+                                                </m:r>
+                                              </m:e>
+                                              <m:sub>
+                                                <m:r>
+                                                  <w:rPr>
+                                                    <w:rFonts w:ascii="Cambria Math" w:hAnsi="Cambria Math"/>
+                                                  </w:rPr>
+                                                  <m:t>N+2</m:t>
+                                                </m:r>
+                                              </m:sub>
+                                            </m:sSub>
+                                          </m:e>
+                                        </m:mr>
+                                      </m:m>
+                                    </m:e>
+                                  </m:mr>
+                                </m:m>
+                              </m:e>
+                            </m:mr>
+                          </m:m>
+                        </m:e>
+                        <m:e>
+                          <m:r>
+                            <w:rPr>
+                              <w:rFonts w:ascii="Cambria Math" w:hAnsi="Cambria Math"/>
+                            </w:rPr>
+                            <m:t>…</m:t>
+                          </m:r>
+                        </m:e>
+                        <m:e>
+                          <m:m>
+                            <m:mPr>
+                              <m:mcs>
+                                <m:mc>
+                                  <m:mcPr>
+                                    <m:count m:val="1"/>
+                                    <m:mcJc m:val="center"/>
+                                  </m:mcPr>
+                                </m:mc>
+                              </m:mcs>
+                              <m:ctrlPr>
+                                <w:rPr>
+                                  <w:rFonts w:ascii="Cambria Math" w:hAnsi="Cambria Math"/>
+                                  <w:i/>
+                                </w:rPr>
+                              </m:ctrlPr>
+                            </m:mPr>
+                            <m:mr>
+                              <m:e>
+                                <m:m>
+                                  <m:mPr>
+                                    <m:mcs>
+                                      <m:mc>
+                                        <m:mcPr>
+                                          <m:count m:val="2"/>
+                                          <m:mcJc m:val="center"/>
+                                        </m:mcPr>
+                                      </m:mc>
+                                    </m:mcs>
+                                    <m:ctrlPr>
+                                      <w:rPr>
+                                        <w:rFonts w:ascii="Cambria Math" w:hAnsi="Cambria Math"/>
+                                        <w:i/>
+                                      </w:rPr>
+                                    </m:ctrlPr>
+                                  </m:mPr>
+                                  <m:mr>
+                                    <m:e>
+                                      <m:sSub>
+                                        <m:sSubPr>
+                                          <m:ctrlPr>
+                                            <w:rPr>
+                                              <w:rFonts w:ascii="Cambria Math" w:hAnsi="Cambria Math"/>
+                                              <w:i/>
+                                            </w:rPr>
+                                          </m:ctrlPr>
+                                        </m:sSubPr>
+                                        <m:e>
+                                          <m:r>
+                                            <w:rPr>
+                                              <w:rFonts w:ascii="Cambria Math" w:hAnsi="Cambria Math"/>
+                                            </w:rPr>
+                                            <m:t>X</m:t>
+                                          </m:r>
+                                        </m:e>
+                                        <m:sub>
+                                          <m:r>
+                                            <w:rPr>
+                                              <w:rFonts w:ascii="Cambria Math" w:hAnsi="Cambria Math"/>
+                                            </w:rPr>
+                                            <m:t>N</m:t>
+                                          </m:r>
+                                        </m:sub>
+                                      </m:sSub>
+                                    </m:e>
+                                    <m:e>
+                                      <m:sSub>
+                                        <m:sSubPr>
+                                          <m:ctrlPr>
+                                            <w:rPr>
+                                              <w:rFonts w:ascii="Cambria Math" w:hAnsi="Cambria Math"/>
+                                              <w:i/>
+                                            </w:rPr>
+                                          </m:ctrlPr>
+                                        </m:sSubPr>
+                                        <m:e>
+                                          <m:r>
+                                            <w:rPr>
+                                              <w:rFonts w:ascii="Cambria Math" w:hAnsi="Cambria Math"/>
+                                            </w:rPr>
+                                            <m:t xml:space="preserve">       y</m:t>
+                                          </m:r>
+                                        </m:e>
+                                        <m:sub>
+                                          <m:r>
+                                            <w:rPr>
+                                              <w:rFonts w:ascii="Cambria Math" w:hAnsi="Cambria Math"/>
+                                            </w:rPr>
+                                            <m:t>1</m:t>
+                                          </m:r>
+                                        </m:sub>
+                                      </m:sSub>
+                                    </m:e>
+                                  </m:mr>
+                                </m:m>
+                              </m:e>
+                            </m:mr>
+                            <m:mr>
+                              <m:e>
+                                <m:m>
+                                  <m:mPr>
+                                    <m:mcs>
+                                      <m:mc>
+                                        <m:mcPr>
+                                          <m:count m:val="2"/>
+                                          <m:mcJc m:val="center"/>
+                                        </m:mcPr>
+                                      </m:mc>
+                                    </m:mcs>
+                                    <m:ctrlPr>
+                                      <w:rPr>
+                                        <w:rFonts w:ascii="Cambria Math" w:hAnsi="Cambria Math"/>
+                                        <w:i/>
+                                      </w:rPr>
+                                    </m:ctrlPr>
+                                  </m:mPr>
+                                  <m:mr>
+                                    <m:e>
+                                      <m:sSub>
+                                        <m:sSubPr>
+                                          <m:ctrlPr>
+                                            <w:rPr>
+                                              <w:rFonts w:ascii="Cambria Math" w:hAnsi="Cambria Math"/>
+                                              <w:i/>
+                                            </w:rPr>
+                                          </m:ctrlPr>
+                                        </m:sSubPr>
+                                        <m:e>
+                                          <m:r>
+                                            <w:rPr>
+                                              <w:rFonts w:ascii="Cambria Math" w:hAnsi="Cambria Math"/>
+                                            </w:rPr>
+                                            <m:t>X</m:t>
+                                          </m:r>
+                                        </m:e>
+                                        <m:sub>
+                                          <m:r>
+                                            <w:rPr>
+                                              <w:rFonts w:ascii="Cambria Math" w:hAnsi="Cambria Math"/>
+                                            </w:rPr>
+                                            <m:t xml:space="preserve">N+1    </m:t>
+                                          </m:r>
+                                        </m:sub>
+                                      </m:sSub>
+                                    </m:e>
+                                    <m:e>
+                                      <m:sSub>
+                                        <m:sSubPr>
+                                          <m:ctrlPr>
+                                            <w:rPr>
+                                              <w:rFonts w:ascii="Cambria Math" w:hAnsi="Cambria Math"/>
+                                              <w:i/>
+                                            </w:rPr>
+                                          </m:ctrlPr>
+                                        </m:sSubPr>
+                                        <m:e>
+                                          <m:r>
+                                            <w:rPr>
+                                              <w:rFonts w:ascii="Cambria Math" w:hAnsi="Cambria Math"/>
+                                            </w:rPr>
+                                            <m:t>y</m:t>
+                                          </m:r>
+                                        </m:e>
+                                        <m:sub>
+                                          <m:r>
+                                            <w:rPr>
+                                              <w:rFonts w:ascii="Cambria Math" w:hAnsi="Cambria Math"/>
+                                            </w:rPr>
+                                            <m:t>1</m:t>
+                                          </m:r>
+                                        </m:sub>
+                                      </m:sSub>
+                                    </m:e>
+                                  </m:mr>
+                                </m:m>
+                              </m:e>
+                            </m:mr>
+                            <m:mr>
+                              <m:e>
+                                <m:m>
+                                  <m:mPr>
+                                    <m:mcs>
+                                      <m:mc>
+                                        <m:mcPr>
+                                          <m:count m:val="1"/>
+                                          <m:mcJc m:val="center"/>
+                                        </m:mcPr>
+                                      </m:mc>
+                                    </m:mcs>
+                                    <m:ctrlPr>
+                                      <w:rPr>
+                                        <w:rFonts w:ascii="Cambria Math" w:hAnsi="Cambria Math"/>
+                                        <w:i/>
+                                      </w:rPr>
+                                    </m:ctrlPr>
+                                  </m:mPr>
+                                  <m:mr>
+                                    <m:e>
+                                      <m:m>
+                                        <m:mPr>
+                                          <m:mcs>
+                                            <m:mc>
+                                              <m:mcPr>
+                                                <m:count m:val="2"/>
+                                                <m:mcJc m:val="center"/>
+                                              </m:mcPr>
+                                            </m:mc>
+                                          </m:mcs>
+                                          <m:ctrlPr>
+                                            <w:rPr>
+                                              <w:rFonts w:ascii="Cambria Math" w:hAnsi="Cambria Math"/>
+                                              <w:i/>
+                                            </w:rPr>
+                                          </m:ctrlPr>
+                                        </m:mPr>
+                                        <m:mr>
+                                          <m:e>
+                                            <m:sSub>
+                                              <m:sSubPr>
+                                                <m:ctrlPr>
+                                                  <w:rPr>
+                                                    <w:rFonts w:ascii="Cambria Math" w:hAnsi="Cambria Math"/>
+                                                    <w:i/>
+                                                  </w:rPr>
+                                                </m:ctrlPr>
+                                              </m:sSubPr>
+                                              <m:e>
+                                                <m:r>
+                                                  <w:rPr>
+                                                    <w:rFonts w:ascii="Cambria Math" w:hAnsi="Cambria Math"/>
+                                                  </w:rPr>
+                                                  <m:t>X</m:t>
+                                                </m:r>
+                                              </m:e>
+                                              <m:sub>
+                                                <m:r>
+                                                  <w:rPr>
+                                                    <w:rFonts w:ascii="Cambria Math" w:hAnsi="Cambria Math"/>
+                                                  </w:rPr>
+                                                  <m:t>N+2</m:t>
+                                                </m:r>
+                                              </m:sub>
+                                            </m:sSub>
+                                          </m:e>
+                                          <m:e>
+                                            <m:sSub>
+                                              <m:sSubPr>
+                                                <m:ctrlPr>
+                                                  <w:rPr>
+                                                    <w:rFonts w:ascii="Cambria Math" w:hAnsi="Cambria Math"/>
+                                                    <w:i/>
+                                                  </w:rPr>
+                                                </m:ctrlPr>
+                                              </m:sSubPr>
+                                              <m:e>
+                                                <m:r>
+                                                  <w:rPr>
+                                                    <w:rFonts w:ascii="Cambria Math" w:hAnsi="Cambria Math"/>
+                                                  </w:rPr>
+                                                  <m:t xml:space="preserve">    y</m:t>
+                                                </m:r>
+                                              </m:e>
+                                              <m:sub>
+                                                <m:r>
+                                                  <w:rPr>
+                                                    <w:rFonts w:ascii="Cambria Math" w:hAnsi="Cambria Math"/>
+                                                  </w:rPr>
+                                                  <m:t>1</m:t>
+                                                </m:r>
+                                              </m:sub>
+                                            </m:sSub>
+                                          </m:e>
+                                        </m:mr>
+                                      </m:m>
+                                    </m:e>
+                                  </m:mr>
+                                  <m:mr>
+                                    <m:e>
+                                      <m:r>
+                                        <w:rPr>
+                                          <w:rFonts w:ascii="Cambria Math" w:hAnsi="Cambria Math"/>
+                                        </w:rPr>
+                                        <m:t xml:space="preserve">  </m:t>
+                                      </m:r>
+                                      <m:m>
+                                        <m:mPr>
+                                          <m:mcs>
+                                            <m:mc>
+                                              <m:mcPr>
+                                                <m:count m:val="2"/>
+                                                <m:mcJc m:val="center"/>
+                                              </m:mcPr>
+                                            </m:mc>
+                                          </m:mcs>
+                                          <m:ctrlPr>
+                                            <w:rPr>
+                                              <w:rFonts w:ascii="Cambria Math" w:hAnsi="Cambria Math"/>
+                                              <w:i/>
+                                            </w:rPr>
+                                          </m:ctrlPr>
+                                        </m:mPr>
+                                        <m:mr>
+                                          <m:e>
+                                            <m:r>
+                                              <w:rPr>
+                                                <w:rFonts w:ascii="Cambria Math" w:hAnsi="Cambria Math"/>
+                                              </w:rPr>
+                                              <m:t>⋮</m:t>
+                                            </m:r>
+                                          </m:e>
+                                          <m:e>
+                                            <m:r>
+                                              <w:rPr>
+                                                <w:rFonts w:ascii="Cambria Math" w:hAnsi="Cambria Math"/>
+                                              </w:rPr>
+                                              <m:t xml:space="preserve">          ⋮</m:t>
+                                            </m:r>
+                                          </m:e>
+                                        </m:mr>
+                                      </m:m>
+                                    </m:e>
+                                  </m:mr>
+                                  <m:mr>
+                                    <m:e>
+                                      <m:m>
+                                        <m:mPr>
+                                          <m:mcs>
+                                            <m:mc>
+                                              <m:mcPr>
+                                                <m:count m:val="2"/>
+                                                <m:mcJc m:val="center"/>
+                                              </m:mcPr>
+                                            </m:mc>
+                                          </m:mcs>
+                                          <m:ctrlPr>
+                                            <w:rPr>
+                                              <w:rFonts w:ascii="Cambria Math" w:hAnsi="Cambria Math"/>
+                                              <w:i/>
+                                            </w:rPr>
+                                          </m:ctrlPr>
+                                        </m:mPr>
+                                        <m:mr>
+                                          <m:e>
+                                            <m:m>
+                                              <m:mPr>
+                                                <m:mcs>
+                                                  <m:mc>
+                                                    <m:mcPr>
+                                                      <m:count m:val="1"/>
+                                                      <m:mcJc m:val="center"/>
+                                                    </m:mcPr>
+                                                  </m:mc>
+                                                </m:mcs>
+                                                <m:ctrlPr>
+                                                  <w:rPr>
+                                                    <w:rFonts w:ascii="Cambria Math" w:hAnsi="Cambria Math"/>
+                                                    <w:i/>
+                                                  </w:rPr>
+                                                </m:ctrlPr>
+                                              </m:mPr>
+                                              <m:mr>
+                                                <m:e>
+                                                  <m:sSub>
+                                                    <m:sSubPr>
+                                                      <m:ctrlPr>
+                                                        <w:rPr>
+                                                          <w:rFonts w:ascii="Cambria Math" w:hAnsi="Cambria Math"/>
+                                                          <w:i/>
+                                                        </w:rPr>
+                                                      </m:ctrlPr>
+                                                    </m:sSubPr>
+                                                    <m:e>
+                                                      <m:r>
+                                                        <w:rPr>
+                                                          <w:rFonts w:ascii="Cambria Math" w:hAnsi="Cambria Math"/>
+                                                        </w:rPr>
+                                                        <m:t>X</m:t>
+                                                      </m:r>
+                                                    </m:e>
+                                                    <m:sub>
+                                                      <m:r>
+                                                        <w:rPr>
+                                                          <w:rFonts w:ascii="Cambria Math" w:hAnsi="Cambria Math"/>
+                                                        </w:rPr>
+                                                        <m:t>2N-2</m:t>
+                                                      </m:r>
+                                                    </m:sub>
+                                                  </m:sSub>
+                                                </m:e>
+                                              </m:mr>
+                                              <m:mr>
+                                                <m:e>
+                                                  <m:sSub>
+                                                    <m:sSubPr>
+                                                      <m:ctrlPr>
+                                                        <w:rPr>
+                                                          <w:rFonts w:ascii="Cambria Math" w:hAnsi="Cambria Math"/>
+                                                          <w:i/>
+                                                        </w:rPr>
+                                                      </m:ctrlPr>
+                                                    </m:sSubPr>
+                                                    <m:e>
+                                                      <m:r>
+                                                        <w:rPr>
+                                                          <w:rFonts w:ascii="Cambria Math" w:hAnsi="Cambria Math"/>
+                                                        </w:rPr>
+                                                        <m:t>X</m:t>
+                                                      </m:r>
+                                                    </m:e>
+                                                    <m:sub>
+                                                      <m:r>
+                                                        <w:rPr>
+                                                          <w:rFonts w:ascii="Cambria Math" w:hAnsi="Cambria Math"/>
+                                                        </w:rPr>
+                                                        <m:t>2N-1</m:t>
+                                                      </m:r>
+                                                    </m:sub>
+                                                  </m:sSub>
+                                                </m:e>
+                                              </m:mr>
+                                            </m:m>
+                                          </m:e>
+                                          <m:e>
+                                            <m:m>
+                                              <m:mPr>
+                                                <m:mcs>
+                                                  <m:mc>
+                                                    <m:mcPr>
+                                                      <m:count m:val="1"/>
+                                                      <m:mcJc m:val="center"/>
+                                                    </m:mcPr>
+                                                  </m:mc>
+                                                </m:mcs>
+                                                <m:ctrlPr>
+                                                  <w:rPr>
+                                                    <w:rFonts w:ascii="Cambria Math" w:hAnsi="Cambria Math"/>
+                                                    <w:i/>
+                                                  </w:rPr>
+                                                </m:ctrlPr>
+                                              </m:mPr>
+                                              <m:mr>
+                                                <m:e>
+                                                  <m:sSub>
+                                                    <m:sSubPr>
+                                                      <m:ctrlPr>
+                                                        <w:rPr>
+                                                          <w:rFonts w:ascii="Cambria Math" w:hAnsi="Cambria Math"/>
+                                                          <w:i/>
+                                                        </w:rPr>
+                                                      </m:ctrlPr>
+                                                    </m:sSubPr>
+                                                    <m:e>
+                                                      <m:r>
+                                                        <w:rPr>
+                                                          <w:rFonts w:ascii="Cambria Math" w:hAnsi="Cambria Math"/>
+                                                        </w:rPr>
+                                                        <m:t>y</m:t>
+                                                      </m:r>
+                                                    </m:e>
+                                                    <m:sub>
+                                                      <m:r>
+                                                        <w:rPr>
+                                                          <w:rFonts w:ascii="Cambria Math" w:hAnsi="Cambria Math"/>
+                                                        </w:rPr>
+                                                        <m:t>1</m:t>
+                                                      </m:r>
+                                                    </m:sub>
+                                                  </m:sSub>
+                                                </m:e>
+                                              </m:mr>
+                                              <m:mr>
+                                                <m:e>
+                                                  <m:sSub>
+                                                    <m:sSubPr>
+                                                      <m:ctrlPr>
+                                                        <w:rPr>
+                                                          <w:rFonts w:ascii="Cambria Math" w:hAnsi="Cambria Math"/>
+                                                          <w:i/>
+                                                        </w:rPr>
+                                                      </m:ctrlPr>
+                                                    </m:sSubPr>
+                                                    <m:e>
+                                                      <m:r>
+                                                        <w:rPr>
+                                                          <w:rFonts w:ascii="Cambria Math" w:hAnsi="Cambria Math"/>
+                                                        </w:rPr>
+                                                        <m:t>y</m:t>
+                                                      </m:r>
+                                                    </m:e>
+                                                    <m:sub>
+                                                      <m:r>
+                                                        <w:rPr>
+                                                          <w:rFonts w:ascii="Cambria Math" w:hAnsi="Cambria Math"/>
+                                                        </w:rPr>
+                                                        <m:t>1</m:t>
+                                                      </m:r>
+                                                    </m:sub>
+                                                  </m:sSub>
+                                                </m:e>
+                                              </m:mr>
+                                            </m:m>
+                                          </m:e>
+                                        </m:mr>
+                                      </m:m>
+                                    </m:e>
+                                  </m:mr>
+                                </m:m>
+                              </m:e>
+                            </m:mr>
+                          </m:m>
+                        </m:e>
+                      </m:mr>
+                    </m:m>
+                  </m:e>
+                </m:mr>
+              </m:m>
+            </m:e>
+          </m:d>
+        </m:oMath>
+      </m:oMathPara>
+    </w:p>
+    <w:p>
+      <w:pPr>
+        <w:pStyle w:val="Legenda"/>
+        <w:jc w:val="center"/>
+      </w:pPr>
+      <w:r>
+        <w:t xml:space="preserve">Figura </w:t>
+      </w:r>
+      <w:fldSimple w:instr=" SEQ Figura \* ARABIC ">
+        <w:r>
+          <w:rPr>
+            <w:noProof/>
+          </w:rPr>
+          <w:t>8</w:t>
+        </w:r>
+      </w:fldSimple>
+      <w:r>
+        <w:t xml:space="preserve"> - Processo de obtenção do </w:t>
+      </w:r>
+      <w:proofErr w:type="spellStart"/>
+      <w:r>
+        <w:t>dataset</w:t>
+      </w:r>
+      <w:proofErr w:type="spellEnd"/>
+      <w:r>
+        <w:t>.</w:t>
+      </w:r>
+    </w:p>
+    <w:p/>
+    <w:p>
+      <w:r>
+        <w:t xml:space="preserve">Continuando </w:t>
+      </w:r>
+      <w:r>
+        <w:t xml:space="preserve">o </w:t>
+      </w:r>
+      <w:r>
+        <w:t xml:space="preserve">mesmo raciocínio, </w:t>
+      </w:r>
+      <w:r>
+        <w:t xml:space="preserve">um segundo conjunto de amostras corresponderá </w:t>
+      </w:r>
+      <w:r>
+        <w:t>a outra classe</w:t>
+      </w:r>
+      <w:r>
+        <w:t xml:space="preserve">, </w:t>
+      </w:r>
+      <w:r>
+        <w:rPr>
+          <w:i/>
+          <w:iCs/>
+        </w:rPr>
+        <w:t>y</w:t>
+      </w:r>
+      <w:r>
+        <w:rPr>
+          <w:i/>
+          <w:iCs/>
+          <w:vertAlign w:val="subscript"/>
+        </w:rPr>
+        <w:t>2</w:t>
+      </w:r>
+      <w:r>
+        <w:t>,</w:t>
+      </w:r>
+      <w:r>
+        <w:t xml:space="preserve"> e assim sucessivamente, até que se realize o varrimento sobre todo áudio.</w:t>
+      </w:r>
+      <w:r>
+        <w:t xml:space="preserve"> Note-se que entre linhas consecutivas existe um desfasamento de um elemento que</w:t>
+      </w:r>
+      <w:r>
+        <w:t xml:space="preserve"> representa o deslizamento da </w:t>
+      </w:r>
+      <w:r>
+        <w:t>janela utilizada no processo de varrimento.</w:t>
+      </w:r>
+    </w:p>
+    <w:p/>
+    <w:p/>
+    <w:p>
+      <w:r>
+        <w:br w:type="page"/>
+      </w:r>
+    </w:p>
+    <w:p/>
+    <w:p>
+      <w:pPr>
+        <w:pStyle w:val="Ttulo1"/>
+      </w:pPr>
+      <w:r>
         <w:t>Referências</w:t>
       </w:r>
     </w:p>
@@ -3628,10 +5063,42 @@
       <w:r>
         <w:t xml:space="preserve">[1] – </w:t>
       </w:r>
-      <w:r>
-        <w:t>https://librosa.org/doc/latest/index.html</w:t>
-      </w:r>
-    </w:p>
+      <w:hyperlink r:id="rId9" w:history="1">
+        <w:r>
+          <w:rPr>
+            <w:rStyle w:val="Hiperligao"/>
+          </w:rPr>
+          <w:t>https://librosa.org/doc/latest/index.html</w:t>
+        </w:r>
+      </w:hyperlink>
+    </w:p>
+    <w:p>
+      <w:r>
+        <w:t xml:space="preserve">[2] – </w:t>
+      </w:r>
+      <w:hyperlink r:id="rId10" w:history="1">
+        <w:r>
+          <w:rPr>
+            <w:rStyle w:val="Hiperligao"/>
+          </w:rPr>
+          <w:t>https://en.wikipedia.org/wiki/Onset_(audio)</w:t>
+        </w:r>
+      </w:hyperlink>
+    </w:p>
+    <w:p>
+      <w:r>
+        <w:t xml:space="preserve">[3] – </w:t>
+      </w:r>
+      <w:hyperlink r:id="rId11" w:history="1">
+        <w:r>
+          <w:rPr>
+            <w:rStyle w:val="Hiperligao"/>
+          </w:rPr>
+          <w:t>https://en.wikipedia.org/wiki/Spectral_flux</w:t>
+        </w:r>
+      </w:hyperlink>
+    </w:p>
+    <w:p/>
     <w:sectPr>
       <w:pgSz w:w="11906" w:h="16838"/>
       <w:pgMar w:top="1417" w:right="1701" w:bottom="1417" w:left="1701" w:header="708" w:footer="708" w:gutter="0"/>
@@ -4160,7 +5627,7 @@
   <w:style w:type="paragraph" w:default="1" w:styleId="Normal">
     <w:name w:val="Normal"/>
     <w:qFormat/>
-    <w:rsid w:val="00202194"/>
+    <w:rsid w:val="004350A5"/>
     <w:pPr>
       <w:ind w:firstLine="284"/>
       <w:jc w:val="both"/>
@@ -4192,9 +5659,32 @@
       <w:szCs w:val="32"/>
     </w:rPr>
   </w:style>
+  <w:style w:type="paragraph" w:styleId="Ttulo2">
+    <w:name w:val="heading 2"/>
+    <w:basedOn w:val="Normal"/>
+    <w:next w:val="Normal"/>
+    <w:link w:val="Ttulo2Carter"/>
+    <w:uiPriority w:val="9"/>
+    <w:unhideWhenUsed/>
+    <w:qFormat/>
+    <w:rsid w:val="00D863CC"/>
+    <w:pPr>
+      <w:outlineLvl w:val="1"/>
+    </w:pPr>
+    <w:rPr>
+      <w:rFonts w:ascii="Arial" w:hAnsi="Arial" w:cs="Arial"/>
+      <w:b/>
+      <w:bCs/>
+      <w:i/>
+      <w:iCs/>
+      <w:sz w:val="20"/>
+      <w:szCs w:val="20"/>
+    </w:rPr>
+  </w:style>
   <w:style w:type="character" w:default="1" w:styleId="Tipodeletrapredefinidodopargrafo">
     <w:name w:val="Default Paragraph Font"/>
     <w:uiPriority w:val="1"/>
+    <w:semiHidden/>
     <w:unhideWhenUsed/>
   </w:style>
   <w:style w:type="table" w:default="1" w:styleId="Tabelanormal">
@@ -4350,6 +5840,22 @@
     <w:rPr>
       <w:color w:val="954F72" w:themeColor="followedHyperlink"/>
       <w:u w:val="single"/>
+    </w:rPr>
+  </w:style>
+  <w:style w:type="character" w:customStyle="1" w:styleId="Ttulo2Carter">
+    <w:name w:val="Título 2 Caráter"/>
+    <w:basedOn w:val="Tipodeletrapredefinidodopargrafo"/>
+    <w:link w:val="Ttulo2"/>
+    <w:uiPriority w:val="9"/>
+    <w:rsid w:val="00D863CC"/>
+    <w:rPr>
+      <w:rFonts w:ascii="Arial" w:hAnsi="Arial" w:cs="Arial"/>
+      <w:b/>
+      <w:bCs/>
+      <w:i/>
+      <w:iCs/>
+      <w:sz w:val="20"/>
+      <w:szCs w:val="20"/>
     </w:rPr>
   </w:style>
 </w:styles>

</xml_diff>